<commit_message>
broke out config into seperate maven sub project
</commit_message>
<xml_diff>
--- a/doc/CloudGraph-Architecture-Overview.docx
+++ b/doc/CloudGraph-Architecture-Overview.docx
@@ -2010,7 +2010,356 @@
         <w:rPr>
           <w:lang w:val="en-US" w:bidi="th-TH"/>
         </w:rPr>
-        <w:t xml:space="preserve"> and Cassandra. Application developer’s deal with higher-level typed structures with meaning within the application domain, rather than row and column q</w:t>
+        <w:t xml:space="preserve"> and Cassandra. Application developer’s deal with higher-level typed structures with meaning within the application domain, rather than row and column qualifiers and values, typically manipulated as </w:t>
+      </w:r>
+      <w:r>
+        <w:rPr>
+          <w:lang w:val="en-US" w:bidi="th-TH"/>
+        </w:rPr>
+        <w:t xml:space="preserve">un-typed </w:t>
+      </w:r>
+      <w:r>
+        <w:rPr>
+          <w:lang w:val="en-US" w:bidi="th-TH"/>
+        </w:rPr>
+        <w:t xml:space="preserve">Java byte arrays. </w:t>
+      </w:r>
+    </w:p>
+    <w:p>
+      <w:pPr>
+        <w:rPr>
+          <w:lang w:val="en-US" w:bidi="th-TH"/>
+        </w:rPr>
+      </w:pPr>
+    </w:p>
+    <w:p>
+      <w:pPr>
+        <w:rPr>
+          <w:lang w:val="en-US" w:bidi="th-TH"/>
+        </w:rPr>
+      </w:pPr>
+      <w:r>
+        <w:rPr>
+          <w:lang w:val="en-US" w:bidi="th-TH"/>
+        </w:rPr>
+        <w:t>Numerous best pra</w:t>
+      </w:r>
+      <w:r>
+        <w:rPr>
+          <w:lang w:val="en-US" w:bidi="th-TH"/>
+        </w:rPr>
+        <w:t xml:space="preserve">ctices have evolved out of the </w:t>
+      </w:r>
+      <w:proofErr w:type="spellStart"/>
+      <w:r>
+        <w:rPr>
+          <w:lang w:val="en-US" w:bidi="th-TH"/>
+        </w:rPr>
+        <w:t>HBase</w:t>
+      </w:r>
+      <w:proofErr w:type="spellEnd"/>
+      <w:r>
+        <w:rPr>
+          <w:lang w:val="en-US" w:bidi="th-TH"/>
+        </w:rPr>
+        <w:t xml:space="preserve"> and </w:t>
+      </w:r>
+      <w:proofErr w:type="spellStart"/>
+      <w:r>
+        <w:rPr>
+          <w:lang w:val="en-US" w:bidi="th-TH"/>
+        </w:rPr>
+        <w:t>Hadoop</w:t>
+      </w:r>
+      <w:proofErr w:type="spellEnd"/>
+      <w:r>
+        <w:rPr>
+          <w:lang w:val="en-US" w:bidi="th-TH"/>
+        </w:rPr>
+        <w:t xml:space="preserve"> open-source </w:t>
+      </w:r>
+      <w:r>
+        <w:rPr>
+          <w:lang w:val="en-US" w:bidi="th-TH"/>
+        </w:rPr>
+        <w:t xml:space="preserve">software ecosystem. Several are </w:t>
+      </w:r>
+      <w:r>
+        <w:rPr>
+          <w:lang w:val="en-US" w:bidi="th-TH"/>
+        </w:rPr>
+        <w:t>quite restrictive such as th</w:t>
+      </w:r>
+      <w:r>
+        <w:rPr>
+          <w:lang w:val="en-US" w:bidi="th-TH"/>
+        </w:rPr>
+        <w:t xml:space="preserve">e support for ACID transactions </w:t>
+      </w:r>
+      <w:r>
+        <w:rPr>
+          <w:lang w:val="en-US" w:bidi="th-TH"/>
+        </w:rPr>
+        <w:t xml:space="preserve">only across a single </w:t>
+      </w:r>
+      <w:proofErr w:type="spellStart"/>
+      <w:r>
+        <w:rPr>
+          <w:lang w:val="en-US" w:bidi="th-TH"/>
+        </w:rPr>
+        <w:t>HBase</w:t>
+      </w:r>
+      <w:proofErr w:type="spellEnd"/>
+      <w:r>
+        <w:rPr>
+          <w:lang w:val="en-US" w:bidi="th-TH"/>
+        </w:rPr>
+        <w:t xml:space="preserve"> row. Other c</w:t>
+      </w:r>
+      <w:r>
+        <w:rPr>
+          <w:lang w:val="en-US" w:bidi="th-TH"/>
+        </w:rPr>
+        <w:t xml:space="preserve">ritical best practices </w:t>
+      </w:r>
+      <w:r>
+        <w:rPr>
+          <w:lang w:val="en-US" w:bidi="th-TH"/>
+        </w:rPr>
+        <w:t>involve the use of column famili</w:t>
+      </w:r>
+      <w:r>
+        <w:rPr>
+          <w:lang w:val="en-US" w:bidi="th-TH"/>
+        </w:rPr>
+        <w:t xml:space="preserve">es and in particular the format </w:t>
+      </w:r>
+      <w:r>
+        <w:rPr>
+          <w:lang w:val="en-US" w:bidi="th-TH"/>
+        </w:rPr>
+        <w:t>and length of composite row and column key</w:t>
+      </w:r>
+      <w:r>
+        <w:rPr>
+          <w:lang w:val="en-US" w:bidi="th-TH"/>
+        </w:rPr>
+        <w:t xml:space="preserve">s, as these all can </w:t>
+      </w:r>
+      <w:proofErr w:type="spellStart"/>
+      <w:proofErr w:type="gramStart"/>
+      <w:r>
+        <w:rPr>
+          <w:lang w:val="en-US" w:bidi="th-TH"/>
+        </w:rPr>
+        <w:t>effect</w:t>
+      </w:r>
+      <w:proofErr w:type="spellEnd"/>
+      <w:proofErr w:type="gramEnd"/>
+      <w:r>
+        <w:rPr>
+          <w:lang w:val="en-US" w:bidi="th-TH"/>
+        </w:rPr>
+        <w:t xml:space="preserve"> the </w:t>
+      </w:r>
+      <w:r>
+        <w:rPr>
+          <w:lang w:val="en-US" w:bidi="th-TH"/>
+        </w:rPr>
+        <w:t>general performance and espec</w:t>
+      </w:r>
+      <w:r>
+        <w:rPr>
+          <w:lang w:val="en-US" w:bidi="th-TH"/>
+        </w:rPr>
+        <w:t xml:space="preserve">ially the even distribution of </w:t>
+      </w:r>
+      <w:r>
+        <w:rPr>
+          <w:lang w:val="en-US" w:bidi="th-TH"/>
+        </w:rPr>
+        <w:t xml:space="preserve">data across regions in an </w:t>
+      </w:r>
+      <w:proofErr w:type="spellStart"/>
+      <w:r>
+        <w:rPr>
+          <w:lang w:val="en-US" w:bidi="th-TH"/>
+        </w:rPr>
+        <w:t>HBase</w:t>
+      </w:r>
+      <w:proofErr w:type="spellEnd"/>
+      <w:r>
+        <w:rPr>
+          <w:lang w:val="en-US" w:bidi="th-TH"/>
+        </w:rPr>
+        <w:t xml:space="preserve"> cluster.</w:t>
+      </w:r>
+    </w:p>
+    <w:p>
+      <w:pPr>
+        <w:rPr>
+          <w:lang w:val="en-US" w:bidi="th-TH"/>
+        </w:rPr>
+      </w:pPr>
+    </w:p>
+    <w:p>
+      <w:pPr>
+        <w:rPr>
+          <w:lang w:val="en-US" w:bidi="th-TH"/>
+        </w:rPr>
+      </w:pPr>
+      <w:r>
+        <w:rPr>
+          <w:lang w:val="en-US" w:bidi="th-TH"/>
+        </w:rPr>
+        <w:t xml:space="preserve">The </w:t>
+      </w:r>
+      <w:proofErr w:type="spellStart"/>
+      <w:r>
+        <w:rPr>
+          <w:lang w:val="en-US" w:bidi="th-TH"/>
+        </w:rPr>
+        <w:t>HGraph</w:t>
+      </w:r>
+      <w:proofErr w:type="spellEnd"/>
+      <w:r>
+        <w:rPr>
+          <w:lang w:val="en-US" w:bidi="th-TH"/>
+        </w:rPr>
+        <w:t xml:space="preserve"> implementation encapsu</w:t>
+      </w:r>
+      <w:r>
+        <w:rPr>
+          <w:lang w:val="en-US" w:bidi="th-TH"/>
+        </w:rPr>
+        <w:t xml:space="preserve">lates many </w:t>
+      </w:r>
+      <w:proofErr w:type="spellStart"/>
+      <w:r>
+        <w:rPr>
+          <w:lang w:val="en-US" w:bidi="th-TH"/>
+        </w:rPr>
+        <w:t>HBase</w:t>
+      </w:r>
+      <w:proofErr w:type="spellEnd"/>
+      <w:r>
+        <w:rPr>
+          <w:lang w:val="en-US" w:bidi="th-TH"/>
+        </w:rPr>
+        <w:t xml:space="preserve"> best practices </w:t>
+      </w:r>
+      <w:r>
+        <w:rPr>
+          <w:lang w:val="en-US" w:bidi="th-TH"/>
+        </w:rPr>
+        <w:t>in each of these areas and prov</w:t>
+      </w:r>
+      <w:r>
+        <w:rPr>
+          <w:lang w:val="en-US" w:bidi="th-TH"/>
+        </w:rPr>
+        <w:t xml:space="preserve">ides the user with an intuitive </w:t>
+      </w:r>
+      <w:r>
+        <w:rPr>
+          <w:lang w:val="en-US" w:bidi="th-TH"/>
+        </w:rPr>
+        <w:t xml:space="preserve">convenient and standards-based API generated from a user-provided, </w:t>
+      </w:r>
+    </w:p>
+    <w:p>
+      <w:pPr>
+        <w:rPr>
+          <w:lang w:val="en-US" w:bidi="th-TH"/>
+        </w:rPr>
+      </w:pPr>
+      <w:proofErr w:type="gramStart"/>
+      <w:r>
+        <w:rPr>
+          <w:lang w:val="en-US" w:bidi="th-TH"/>
+        </w:rPr>
+        <w:t>domain-specific</w:t>
+      </w:r>
+      <w:proofErr w:type="gramEnd"/>
+      <w:r>
+        <w:rPr>
+          <w:lang w:val="en-US" w:bidi="th-TH"/>
+        </w:rPr>
+        <w:t xml:space="preserve"> business model. Complexities of terse </w:t>
+      </w:r>
+      <w:r>
+        <w:rPr>
+          <w:lang w:val="en-US" w:bidi="th-TH"/>
+        </w:rPr>
+        <w:t xml:space="preserve">and efficient </w:t>
+      </w:r>
+      <w:r>
+        <w:rPr>
+          <w:lang w:val="en-US" w:bidi="th-TH"/>
+        </w:rPr>
+        <w:t>physical row and column key ge</w:t>
+      </w:r>
+      <w:r>
+        <w:rPr>
+          <w:lang w:val="en-US" w:bidi="th-TH"/>
+        </w:rPr>
+        <w:t xml:space="preserve">neration are completely hidden </w:t>
+      </w:r>
+      <w:r>
+        <w:rPr>
+          <w:lang w:val="en-US" w:bidi="th-TH"/>
+        </w:rPr>
+        <w:t>and the client user is provided wi</w:t>
+      </w:r>
+      <w:r>
+        <w:rPr>
+          <w:lang w:val="en-US" w:bidi="th-TH"/>
+        </w:rPr>
+        <w:t xml:space="preserve">th a meaningful view of his/her </w:t>
+      </w:r>
+      <w:r>
+        <w:rPr>
+          <w:lang w:val="en-US" w:bidi="th-TH"/>
+        </w:rPr>
+        <w:t>business entities and attributes.</w:t>
+      </w:r>
+    </w:p>
+    <w:p>
+      <w:pPr>
+        <w:rPr>
+          <w:lang w:val="en-US" w:bidi="th-TH"/>
+        </w:rPr>
+      </w:pPr>
+    </w:p>
+    <w:p>
+      <w:pPr>
+        <w:rPr>
+          <w:lang w:val="en-US" w:bidi="th-TH"/>
+        </w:rPr>
+      </w:pPr>
+      <w:r>
+        <w:rPr>
+          <w:lang w:val="en-US" w:bidi="th-TH"/>
+        </w:rPr>
+        <w:t>Imagine taking an average sized relational database composed of 30-40 tables</w:t>
+      </w:r>
+      <w:r>
+        <w:rPr>
+          <w:lang w:val="en-US" w:bidi="th-TH"/>
+        </w:rPr>
+        <w:t xml:space="preserve"> and 200-300 columns and compressing</w:t>
+      </w:r>
+      <w:r>
+        <w:rPr>
+          <w:lang w:val="en-US" w:bidi="th-TH"/>
+        </w:rPr>
+        <w:t xml:space="preserve"> this into a single tabular structure such as a spreadsheet. This is the type of challenge we face as we leverage the</w:t>
+      </w:r>
+      <w:r>
+        <w:rPr>
+          <w:lang w:val="en-US" w:bidi="th-TH"/>
+        </w:rPr>
+        <w:t xml:space="preserve"> new sparse, </w:t>
       </w:r>
       <w:bookmarkStart w:id="14" w:name="_GoBack"/>
       <w:bookmarkEnd w:id="14"/>
@@ -2018,57 +2367,7 @@
         <w:rPr>
           <w:lang w:val="en-US" w:bidi="th-TH"/>
         </w:rPr>
-        <w:t xml:space="preserve">ualifiers and values, typically manipulated as </w:t>
-      </w:r>
-      <w:r>
-        <w:rPr>
-          <w:lang w:val="en-US" w:bidi="th-TH"/>
-        </w:rPr>
-        <w:t xml:space="preserve">un-typed </w:t>
-      </w:r>
-      <w:r>
-        <w:rPr>
-          <w:lang w:val="en-US" w:bidi="th-TH"/>
-        </w:rPr>
-        <w:t xml:space="preserve">Java byte arrays. </w:t>
-      </w:r>
-    </w:p>
-    <w:p>
-      <w:pPr>
-        <w:rPr>
-          <w:lang w:val="en-US" w:bidi="th-TH"/>
-        </w:rPr>
-      </w:pPr>
-    </w:p>
-    <w:p>
-      <w:pPr>
-        <w:rPr>
-          <w:lang w:val="en-US" w:bidi="th-TH"/>
-        </w:rPr>
-      </w:pPr>
-      <w:r>
-        <w:rPr>
-          <w:lang w:val="en-US" w:bidi="th-TH"/>
-        </w:rPr>
-        <w:t>Imagine taking an average sized relational database composed of 30-40 tables</w:t>
-      </w:r>
-      <w:r>
-        <w:rPr>
-          <w:lang w:val="en-US" w:bidi="th-TH"/>
-        </w:rPr>
-        <w:t xml:space="preserve"> and 200-300 columns and compressing</w:t>
-      </w:r>
-      <w:r>
-        <w:rPr>
-          <w:lang w:val="en-US" w:bidi="th-TH"/>
-        </w:rPr>
-        <w:t xml:space="preserve"> this into a single tabular structure such as a spreadsheet. This is the type of challenge we face as we leverage the</w:t>
-      </w:r>
-      <w:r>
-        <w:rPr>
-          <w:lang w:val="en-US" w:bidi="th-TH"/>
-        </w:rPr>
-        <w:t xml:space="preserve"> new sparse, columnar, distributed or “cloud” databases such as Apache </w:t>
+        <w:t xml:space="preserve">columnar, distributed or “cloud” databases such as Apache </w:t>
       </w:r>
       <w:proofErr w:type="spellStart"/>
       <w:r>
@@ -3661,7 +3960,7 @@
         <v:path o:extrusionok="f" gradientshapeok="t" o:connecttype="rect"/>
         <o:lock v:ext="edit" aspectratio="t"/>
       </v:shapetype>
-      <v:shape id="_x0000_i1029" type="#_x0000_t75" style="width:12.55pt;height:12.55pt" o:bullet="t">
+      <v:shape id="_x0000_i1028" type="#_x0000_t75" style="width:12.55pt;height:12.55pt" o:bullet="t">
         <v:imagedata r:id="rId1" o:title=""/>
       </v:shape>
     </w:pict>
@@ -10010,7 +10309,7 @@
 </file>
 
 <file path=customXml/itemProps1.xml><?xml version="1.0" encoding="utf-8"?>
-<ds:datastoreItem xmlns:ds="http://schemas.openxmlformats.org/officeDocument/2006/customXml" ds:itemID="{9C49BC4D-EC0A-43FF-81A0-0CE500F0691B}">
+<ds:datastoreItem xmlns:ds="http://schemas.openxmlformats.org/officeDocument/2006/customXml" ds:itemID="{160F9E32-0353-4854-9D07-E13FD28CEF38}">
   <ds:schemaRefs>
     <ds:schemaRef ds:uri="http://schemas.openxmlformats.org/officeDocument/2006/bibliography"/>
   </ds:schemaRefs>

</xml_diff>

<commit_message>
docs update, minor re-naming
</commit_message>
<xml_diff>
--- a/doc/CloudGraph-Architecture-Overview.docx
+++ b/doc/CloudGraph-Architecture-Overview.docx
@@ -281,7 +281,7 @@
         <w:pStyle w:val="Title"/>
       </w:pPr>
       <w:bookmarkStart w:id="0" w:name="_Toc292440822"/>
-      <w:bookmarkStart w:id="1" w:name="_Toc332371599"/>
+      <w:bookmarkStart w:id="1" w:name="_Toc335237077"/>
       <w:r>
         <w:t xml:space="preserve">Architecture </w:t>
       </w:r>
@@ -899,7 +899,7 @@
               </w:rPr>
               <w:fldChar w:fldCharType="separate"/>
             </w:r>
-            <w:hyperlink w:anchor="_Toc332371599" w:history="1">
+            <w:hyperlink w:anchor="_Toc335237077" w:history="1">
               <w:r>
                 <w:rPr>
                   <w:rStyle w:val="Hyperlink"/>
@@ -922,7 +922,7 @@
                 <w:rPr>
                   <w:webHidden/>
                 </w:rPr>
-                <w:instrText xml:space="preserve"> PAGEREF _Toc332371599 \h </w:instrText>
+                <w:instrText xml:space="preserve"> PAGEREF _Toc335237077 \h </w:instrText>
               </w:r>
               <w:r>
                 <w:rPr>
@@ -965,7 +965,7 @@
                 <w:lang w:val="en-US"/>
               </w:rPr>
             </w:pPr>
-            <w:hyperlink w:anchor="_Toc332371600" w:history="1">
+            <w:hyperlink w:anchor="_Toc335237078" w:history="1">
               <w:r>
                 <w:rPr>
                   <w:rStyle w:val="Hyperlink"/>
@@ -1009,7 +1009,7 @@
                 <w:rPr>
                   <w:webHidden/>
                 </w:rPr>
-                <w:instrText xml:space="preserve"> PAGEREF _Toc332371600 \h </w:instrText>
+                <w:instrText xml:space="preserve"> PAGEREF _Toc335237078 \h </w:instrText>
               </w:r>
               <w:r>
                 <w:rPr>
@@ -1050,7 +1050,7 @@
                 <w:lang w:val="en-US"/>
               </w:rPr>
             </w:pPr>
-            <w:hyperlink w:anchor="_Toc332371601" w:history="1">
+            <w:hyperlink w:anchor="_Toc335237079" w:history="1">
               <w:r>
                 <w:rPr>
                   <w:rStyle w:val="Hyperlink"/>
@@ -1094,7 +1094,349 @@
                 <w:rPr>
                   <w:webHidden/>
                 </w:rPr>
-                <w:instrText xml:space="preserve"> PAGEREF _Toc332371601 \h </w:instrText>
+                <w:instrText xml:space="preserve"> PAGEREF _Toc335237079 \h </w:instrText>
+              </w:r>
+              <w:r>
+                <w:rPr>
+                  <w:webHidden/>
+                </w:rPr>
+              </w:r>
+              <w:r>
+                <w:rPr>
+                  <w:webHidden/>
+                </w:rPr>
+                <w:fldChar w:fldCharType="separate"/>
+              </w:r>
+              <w:r>
+                <w:rPr>
+                  <w:webHidden/>
+                </w:rPr>
+                <w:t>4</w:t>
+              </w:r>
+              <w:r>
+                <w:rPr>
+                  <w:webHidden/>
+                </w:rPr>
+                <w:fldChar w:fldCharType="end"/>
+              </w:r>
+            </w:hyperlink>
+          </w:p>
+          <w:p>
+            <w:pPr>
+              <w:pStyle w:val="TOC2"/>
+              <w:tabs>
+                <w:tab w:val="left" w:pos="851"/>
+                <w:tab w:val="right" w:leader="dot" w:pos="9606"/>
+              </w:tabs>
+              <w:rPr>
+                <w:rFonts w:asciiTheme="minorHAnsi" w:hAnsiTheme="minorHAnsi" w:cstheme="minorBidi"/>
+                <w:sz w:val="22"/>
+                <w:szCs w:val="22"/>
+                <w:lang w:val="en-US"/>
+              </w:rPr>
+            </w:pPr>
+            <w:hyperlink w:anchor="_Toc335237080" w:history="1">
+              <w:r>
+                <w:rPr>
+                  <w:rStyle w:val="Hyperlink"/>
+                  <w:rFonts w:asciiTheme="majorHAnsi" w:hAnsiTheme="majorHAnsi"/>
+                  <w:b/>
+                  <w:lang w:bidi="th-TH"/>
+                </w:rPr>
+                <w:t>1.2</w:t>
+              </w:r>
+              <w:r>
+                <w:rPr>
+                  <w:rFonts w:asciiTheme="minorHAnsi" w:hAnsiTheme="minorHAnsi" w:cstheme="minorBidi"/>
+                  <w:sz w:val="22"/>
+                  <w:szCs w:val="22"/>
+                  <w:lang w:val="en-US"/>
+                </w:rPr>
+                <w:tab/>
+              </w:r>
+              <w:r>
+                <w:rPr>
+                  <w:rStyle w:val="Hyperlink"/>
+                  <w:rFonts w:asciiTheme="majorHAnsi" w:hAnsiTheme="majorHAnsi" w:cs="Angsana New"/>
+                  <w:b/>
+                  <w:lang w:bidi="th-TH"/>
+                </w:rPr>
+                <w:t>Mission</w:t>
+              </w:r>
+              <w:r>
+                <w:rPr>
+                  <w:webHidden/>
+                </w:rPr>
+                <w:tab/>
+              </w:r>
+              <w:r>
+                <w:rPr>
+                  <w:webHidden/>
+                </w:rPr>
+                <w:fldChar w:fldCharType="begin"/>
+              </w:r>
+              <w:r>
+                <w:rPr>
+                  <w:webHidden/>
+                </w:rPr>
+                <w:instrText xml:space="preserve"> PAGEREF _Toc335237080 \h </w:instrText>
+              </w:r>
+              <w:r>
+                <w:rPr>
+                  <w:webHidden/>
+                </w:rPr>
+              </w:r>
+              <w:r>
+                <w:rPr>
+                  <w:webHidden/>
+                </w:rPr>
+                <w:fldChar w:fldCharType="separate"/>
+              </w:r>
+              <w:r>
+                <w:rPr>
+                  <w:webHidden/>
+                </w:rPr>
+                <w:t>4</w:t>
+              </w:r>
+              <w:r>
+                <w:rPr>
+                  <w:webHidden/>
+                </w:rPr>
+                <w:fldChar w:fldCharType="end"/>
+              </w:r>
+            </w:hyperlink>
+          </w:p>
+          <w:p>
+            <w:pPr>
+              <w:pStyle w:val="TOC1"/>
+              <w:tabs>
+                <w:tab w:val="left" w:pos="567"/>
+                <w:tab w:val="right" w:leader="dot" w:pos="9606"/>
+              </w:tabs>
+              <w:rPr>
+                <w:rFonts w:asciiTheme="minorHAnsi" w:hAnsiTheme="minorHAnsi" w:cstheme="minorBidi"/>
+                <w:b w:val="0"/>
+                <w:bCs w:val="0"/>
+                <w:sz w:val="22"/>
+                <w:szCs w:val="22"/>
+                <w:lang w:val="en-US"/>
+              </w:rPr>
+            </w:pPr>
+            <w:hyperlink w:anchor="_Toc335237081" w:history="1">
+              <w:r>
+                <w:rPr>
+                  <w:rStyle w:val="Hyperlink"/>
+                  <w:rFonts w:asciiTheme="majorHAnsi" w:hAnsiTheme="majorHAnsi"/>
+                  <w:lang w:bidi="th-TH"/>
+                </w:rPr>
+                <w:t>2</w:t>
+              </w:r>
+              <w:r>
+                <w:rPr>
+                  <w:rFonts w:asciiTheme="minorHAnsi" w:hAnsiTheme="minorHAnsi" w:cstheme="minorBidi"/>
+                  <w:b w:val="0"/>
+                  <w:bCs w:val="0"/>
+                  <w:sz w:val="22"/>
+                  <w:szCs w:val="22"/>
+                  <w:lang w:val="en-US"/>
+                </w:rPr>
+                <w:tab/>
+              </w:r>
+              <w:r>
+                <w:rPr>
+                  <w:rStyle w:val="Hyperlink"/>
+                  <w:rFonts w:asciiTheme="majorHAnsi" w:hAnsiTheme="majorHAnsi" w:cs="Angsana New"/>
+                  <w:lang w:bidi="th-TH"/>
+                </w:rPr>
+                <w:t>Design</w:t>
+              </w:r>
+              <w:r>
+                <w:rPr>
+                  <w:webHidden/>
+                </w:rPr>
+                <w:tab/>
+              </w:r>
+              <w:r>
+                <w:rPr>
+                  <w:webHidden/>
+                </w:rPr>
+                <w:fldChar w:fldCharType="begin"/>
+              </w:r>
+              <w:r>
+                <w:rPr>
+                  <w:webHidden/>
+                </w:rPr>
+                <w:instrText xml:space="preserve"> PAGEREF _Toc335237081 \h </w:instrText>
+              </w:r>
+              <w:r>
+                <w:rPr>
+                  <w:webHidden/>
+                </w:rPr>
+              </w:r>
+              <w:r>
+                <w:rPr>
+                  <w:webHidden/>
+                </w:rPr>
+                <w:fldChar w:fldCharType="separate"/>
+              </w:r>
+              <w:r>
+                <w:rPr>
+                  <w:webHidden/>
+                </w:rPr>
+                <w:t>4</w:t>
+              </w:r>
+              <w:r>
+                <w:rPr>
+                  <w:webHidden/>
+                </w:rPr>
+                <w:fldChar w:fldCharType="end"/>
+              </w:r>
+            </w:hyperlink>
+          </w:p>
+          <w:p>
+            <w:pPr>
+              <w:pStyle w:val="TOC2"/>
+              <w:tabs>
+                <w:tab w:val="left" w:pos="851"/>
+                <w:tab w:val="right" w:leader="dot" w:pos="9606"/>
+              </w:tabs>
+              <w:rPr>
+                <w:rFonts w:asciiTheme="minorHAnsi" w:hAnsiTheme="minorHAnsi" w:cstheme="minorBidi"/>
+                <w:sz w:val="22"/>
+                <w:szCs w:val="22"/>
+                <w:lang w:val="en-US"/>
+              </w:rPr>
+            </w:pPr>
+            <w:hyperlink w:anchor="_Toc335237082" w:history="1">
+              <w:r>
+                <w:rPr>
+                  <w:rStyle w:val="Hyperlink"/>
+                  <w:rFonts w:asciiTheme="majorHAnsi" w:hAnsiTheme="majorHAnsi"/>
+                  <w:b/>
+                  <w:lang w:bidi="th-TH"/>
+                </w:rPr>
+                <w:t>2.1</w:t>
+              </w:r>
+              <w:r>
+                <w:rPr>
+                  <w:rFonts w:asciiTheme="minorHAnsi" w:hAnsiTheme="minorHAnsi" w:cstheme="minorBidi"/>
+                  <w:sz w:val="22"/>
+                  <w:szCs w:val="22"/>
+                  <w:lang w:val="en-US"/>
+                </w:rPr>
+                <w:tab/>
+              </w:r>
+              <w:r>
+                <w:rPr>
+                  <w:rStyle w:val="Hyperlink"/>
+                  <w:rFonts w:asciiTheme="majorHAnsi" w:hAnsiTheme="majorHAnsi" w:cs="Angsana New"/>
+                  <w:b/>
+                  <w:lang w:bidi="th-TH"/>
+                </w:rPr>
+                <w:t>Overview</w:t>
+              </w:r>
+              <w:r>
+                <w:rPr>
+                  <w:webHidden/>
+                </w:rPr>
+                <w:tab/>
+              </w:r>
+              <w:r>
+                <w:rPr>
+                  <w:webHidden/>
+                </w:rPr>
+                <w:fldChar w:fldCharType="begin"/>
+              </w:r>
+              <w:r>
+                <w:rPr>
+                  <w:webHidden/>
+                </w:rPr>
+                <w:instrText xml:space="preserve"> PAGEREF _Toc335237082 \h </w:instrText>
+              </w:r>
+              <w:r>
+                <w:rPr>
+                  <w:webHidden/>
+                </w:rPr>
+              </w:r>
+              <w:r>
+                <w:rPr>
+                  <w:webHidden/>
+                </w:rPr>
+                <w:fldChar w:fldCharType="separate"/>
+              </w:r>
+              <w:r>
+                <w:rPr>
+                  <w:webHidden/>
+                </w:rPr>
+                <w:t>4</w:t>
+              </w:r>
+              <w:r>
+                <w:rPr>
+                  <w:webHidden/>
+                </w:rPr>
+                <w:fldChar w:fldCharType="end"/>
+              </w:r>
+            </w:hyperlink>
+          </w:p>
+          <w:p>
+            <w:pPr>
+              <w:pStyle w:val="TOC2"/>
+              <w:tabs>
+                <w:tab w:val="left" w:pos="851"/>
+                <w:tab w:val="right" w:leader="dot" w:pos="9606"/>
+              </w:tabs>
+              <w:rPr>
+                <w:rFonts w:asciiTheme="minorHAnsi" w:hAnsiTheme="minorHAnsi" w:cstheme="minorBidi"/>
+                <w:sz w:val="22"/>
+                <w:szCs w:val="22"/>
+                <w:lang w:val="en-US"/>
+              </w:rPr>
+            </w:pPr>
+            <w:hyperlink w:anchor="_Toc335237083" w:history="1">
+              <w:r>
+                <w:rPr>
+                  <w:rStyle w:val="Hyperlink"/>
+                  <w:rFonts w:asciiTheme="majorHAnsi" w:hAnsiTheme="majorHAnsi"/>
+                  <w:b/>
+                  <w:lang w:bidi="th-TH"/>
+                </w:rPr>
+                <w:t>2.2</w:t>
+              </w:r>
+              <w:r>
+                <w:rPr>
+                  <w:rFonts w:asciiTheme="minorHAnsi" w:hAnsiTheme="minorHAnsi" w:cstheme="minorBidi"/>
+                  <w:sz w:val="22"/>
+                  <w:szCs w:val="22"/>
+                  <w:lang w:val="en-US"/>
+                </w:rPr>
+                <w:tab/>
+              </w:r>
+              <w:r>
+                <w:rPr>
+                  <w:rStyle w:val="Hyperlink"/>
+                  <w:rFonts w:asciiTheme="majorHAnsi" w:hAnsiTheme="majorHAnsi" w:cs="Angsana New"/>
+                  <w:b/>
+                  <w:lang w:bidi="th-TH"/>
+                </w:rPr>
+                <w:t>Composite Keys</w:t>
+              </w:r>
+              <w:r>
+                <w:rPr>
+                  <w:webHidden/>
+                </w:rPr>
+                <w:tab/>
+              </w:r>
+              <w:r>
+                <w:rPr>
+                  <w:webHidden/>
+                </w:rPr>
+                <w:fldChar w:fldCharType="begin"/>
+              </w:r>
+              <w:r>
+                <w:rPr>
+                  <w:webHidden/>
+                </w:rPr>
+                <w:instrText xml:space="preserve"> PAGEREF _Toc335237083 \h </w:instrText>
               </w:r>
               <w:r>
                 <w:rPr>
@@ -1135,13 +1477,13 @@
                 <w:lang w:val="en-US"/>
               </w:rPr>
             </w:pPr>
-            <w:hyperlink w:anchor="_Toc332371602" w:history="1">
+            <w:hyperlink w:anchor="_Toc335237084" w:history="1">
               <w:r>
                 <w:rPr>
                   <w:rStyle w:val="Hyperlink"/>
                   <w:lang w:bidi="th-TH"/>
                 </w:rPr>
-                <w:t>1.1.1</w:t>
+                <w:t>2.2.1</w:t>
               </w:r>
               <w:r>
                 <w:rPr>
@@ -1157,7 +1499,7 @@
                   <w:rStyle w:val="Hyperlink"/>
                   <w:lang w:bidi="th-TH"/>
                 </w:rPr>
-                <w:t>Byte Array Conversion</w:t>
+                <w:t>Composite Row Keys</w:t>
               </w:r>
               <w:r>
                 <w:rPr>
@@ -1175,7 +1517,7 @@
                 <w:rPr>
                   <w:webHidden/>
                 </w:rPr>
-                <w:instrText xml:space="preserve"> PAGEREF _Toc332371602 \h </w:instrText>
+                <w:instrText xml:space="preserve"> PAGEREF _Toc335237084 \h </w:instrText>
               </w:r>
               <w:r>
                 <w:rPr>
@@ -1216,13 +1558,13 @@
                 <w:lang w:val="en-US"/>
               </w:rPr>
             </w:pPr>
-            <w:hyperlink w:anchor="_Toc332371603" w:history="1">
+            <w:hyperlink w:anchor="_Toc335237085" w:history="1">
               <w:r>
                 <w:rPr>
                   <w:rStyle w:val="Hyperlink"/>
                   <w:lang w:bidi="th-TH"/>
                 </w:rPr>
-                <w:t>1.1.2</w:t>
+                <w:t>2.2.2</w:t>
               </w:r>
               <w:r>
                 <w:rPr>
@@ -1238,7 +1580,7 @@
                   <w:rStyle w:val="Hyperlink"/>
                   <w:lang w:bidi="th-TH"/>
                 </w:rPr>
-                <w:t>Data Graph Assembly</w:t>
+                <w:t>Composite Column Keys</w:t>
               </w:r>
               <w:r>
                 <w:rPr>
@@ -1256,7 +1598,7 @@
                 <w:rPr>
                   <w:webHidden/>
                 </w:rPr>
-                <w:instrText xml:space="preserve"> PAGEREF _Toc332371603 \h </w:instrText>
+                <w:instrText xml:space="preserve"> PAGEREF _Toc335237085 \h </w:instrText>
               </w:r>
               <w:r>
                 <w:rPr>
@@ -1297,13 +1639,13 @@
                 <w:lang w:val="en-US"/>
               </w:rPr>
             </w:pPr>
-            <w:hyperlink w:anchor="_Toc332371604" w:history="1">
+            <w:hyperlink w:anchor="_Toc335237086" w:history="1">
               <w:r>
                 <w:rPr>
                   <w:rStyle w:val="Hyperlink"/>
                   <w:lang w:bidi="th-TH"/>
                 </w:rPr>
-                <w:t>1.1.3</w:t>
+                <w:t>2.2.3</w:t>
               </w:r>
               <w:r>
                 <w:rPr>
@@ -1319,7 +1661,7 @@
                   <w:rStyle w:val="Hyperlink"/>
                   <w:lang w:bidi="th-TH"/>
                 </w:rPr>
-                <w:t>Data Graph State</w:t>
+                <w:t>Byte Array Conversion</w:t>
               </w:r>
               <w:r>
                 <w:rPr>
@@ -1337,7 +1679,7 @@
                 <w:rPr>
                   <w:webHidden/>
                 </w:rPr>
-                <w:instrText xml:space="preserve"> PAGEREF _Toc332371604 \h </w:instrText>
+                <w:instrText xml:space="preserve"> PAGEREF _Toc335237086 \h </w:instrText>
               </w:r>
               <w:r>
                 <w:rPr>
@@ -1354,7 +1696,7 @@
                 <w:rPr>
                   <w:webHidden/>
                 </w:rPr>
-                <w:t>4</w:t>
+                <w:t>5</w:t>
               </w:r>
               <w:r>
                 <w:rPr>
@@ -1378,13 +1720,13 @@
                 <w:lang w:val="en-US"/>
               </w:rPr>
             </w:pPr>
-            <w:hyperlink w:anchor="_Toc332371605" w:history="1">
+            <w:hyperlink w:anchor="_Toc335237087" w:history="1">
               <w:r>
                 <w:rPr>
                   <w:rStyle w:val="Hyperlink"/>
                   <w:lang w:bidi="th-TH"/>
                 </w:rPr>
-                <w:t>1.1.4</w:t>
+                <w:t>2.2.4</w:t>
               </w:r>
               <w:r>
                 <w:rPr>
@@ -1400,7 +1742,7 @@
                   <w:rStyle w:val="Hyperlink"/>
                   <w:lang w:bidi="th-TH"/>
                 </w:rPr>
-                <w:t>Row Key Generation</w:t>
+                <w:t>Data Graph Assembly</w:t>
               </w:r>
               <w:r>
                 <w:rPr>
@@ -1418,7 +1760,7 @@
                 <w:rPr>
                   <w:webHidden/>
                 </w:rPr>
-                <w:instrText xml:space="preserve"> PAGEREF _Toc332371605 \h </w:instrText>
+                <w:instrText xml:space="preserve"> PAGEREF _Toc335237087 \h </w:instrText>
               </w:r>
               <w:r>
                 <w:rPr>
@@ -1435,7 +1777,7 @@
                 <w:rPr>
                   <w:webHidden/>
                 </w:rPr>
-                <w:t>4</w:t>
+                <w:t>5</w:t>
               </w:r>
               <w:r>
                 <w:rPr>
@@ -1459,13 +1801,13 @@
                 <w:lang w:val="en-US"/>
               </w:rPr>
             </w:pPr>
-            <w:hyperlink w:anchor="_Toc332371606" w:history="1">
+            <w:hyperlink w:anchor="_Toc335237088" w:history="1">
               <w:r>
                 <w:rPr>
                   <w:rStyle w:val="Hyperlink"/>
                   <w:lang w:bidi="th-TH"/>
                 </w:rPr>
-                <w:t>1.1.5</w:t>
+                <w:t>2.2.5</w:t>
               </w:r>
               <w:r>
                 <w:rPr>
@@ -1481,6 +1823,168 @@
                   <w:rStyle w:val="Hyperlink"/>
                   <w:lang w:bidi="th-TH"/>
                 </w:rPr>
+                <w:t>Data Graph State</w:t>
+              </w:r>
+              <w:r>
+                <w:rPr>
+                  <w:webHidden/>
+                </w:rPr>
+                <w:tab/>
+              </w:r>
+              <w:r>
+                <w:rPr>
+                  <w:webHidden/>
+                </w:rPr>
+                <w:fldChar w:fldCharType="begin"/>
+              </w:r>
+              <w:r>
+                <w:rPr>
+                  <w:webHidden/>
+                </w:rPr>
+                <w:instrText xml:space="preserve"> PAGEREF _Toc335237088 \h </w:instrText>
+              </w:r>
+              <w:r>
+                <w:rPr>
+                  <w:webHidden/>
+                </w:rPr>
+              </w:r>
+              <w:r>
+                <w:rPr>
+                  <w:webHidden/>
+                </w:rPr>
+                <w:fldChar w:fldCharType="separate"/>
+              </w:r>
+              <w:r>
+                <w:rPr>
+                  <w:webHidden/>
+                </w:rPr>
+                <w:t>5</w:t>
+              </w:r>
+              <w:r>
+                <w:rPr>
+                  <w:webHidden/>
+                </w:rPr>
+                <w:fldChar w:fldCharType="end"/>
+              </w:r>
+            </w:hyperlink>
+          </w:p>
+          <w:p>
+            <w:pPr>
+              <w:pStyle w:val="TOC3"/>
+              <w:tabs>
+                <w:tab w:val="left" w:pos="1200"/>
+                <w:tab w:val="right" w:leader="dot" w:pos="9606"/>
+              </w:tabs>
+              <w:rPr>
+                <w:rFonts w:asciiTheme="minorHAnsi" w:hAnsiTheme="minorHAnsi" w:cstheme="minorBidi"/>
+                <w:sz w:val="22"/>
+                <w:szCs w:val="22"/>
+                <w:lang w:val="en-US"/>
+              </w:rPr>
+            </w:pPr>
+            <w:hyperlink w:anchor="_Toc335237089" w:history="1">
+              <w:r>
+                <w:rPr>
+                  <w:rStyle w:val="Hyperlink"/>
+                  <w:lang w:bidi="th-TH"/>
+                </w:rPr>
+                <w:t>2.2.6</w:t>
+              </w:r>
+              <w:r>
+                <w:rPr>
+                  <w:rFonts w:asciiTheme="minorHAnsi" w:hAnsiTheme="minorHAnsi" w:cstheme="minorBidi"/>
+                  <w:sz w:val="22"/>
+                  <w:szCs w:val="22"/>
+                  <w:lang w:val="en-US"/>
+                </w:rPr>
+                <w:tab/>
+              </w:r>
+              <w:r>
+                <w:rPr>
+                  <w:rStyle w:val="Hyperlink"/>
+                  <w:lang w:bidi="th-TH"/>
+                </w:rPr>
+                <w:t>Row Key Generation</w:t>
+              </w:r>
+              <w:r>
+                <w:rPr>
+                  <w:webHidden/>
+                </w:rPr>
+                <w:tab/>
+              </w:r>
+              <w:r>
+                <w:rPr>
+                  <w:webHidden/>
+                </w:rPr>
+                <w:fldChar w:fldCharType="begin"/>
+              </w:r>
+              <w:r>
+                <w:rPr>
+                  <w:webHidden/>
+                </w:rPr>
+                <w:instrText xml:space="preserve"> PAGEREF _Toc335237089 \h </w:instrText>
+              </w:r>
+              <w:r>
+                <w:rPr>
+                  <w:webHidden/>
+                </w:rPr>
+              </w:r>
+              <w:r>
+                <w:rPr>
+                  <w:webHidden/>
+                </w:rPr>
+                <w:fldChar w:fldCharType="separate"/>
+              </w:r>
+              <w:r>
+                <w:rPr>
+                  <w:webHidden/>
+                </w:rPr>
+                <w:t>5</w:t>
+              </w:r>
+              <w:r>
+                <w:rPr>
+                  <w:webHidden/>
+                </w:rPr>
+                <w:fldChar w:fldCharType="end"/>
+              </w:r>
+            </w:hyperlink>
+          </w:p>
+          <w:p>
+            <w:pPr>
+              <w:pStyle w:val="TOC3"/>
+              <w:tabs>
+                <w:tab w:val="left" w:pos="1200"/>
+                <w:tab w:val="right" w:leader="dot" w:pos="9606"/>
+              </w:tabs>
+              <w:rPr>
+                <w:rFonts w:asciiTheme="minorHAnsi" w:hAnsiTheme="minorHAnsi" w:cstheme="minorBidi"/>
+                <w:sz w:val="22"/>
+                <w:szCs w:val="22"/>
+                <w:lang w:val="en-US"/>
+              </w:rPr>
+            </w:pPr>
+            <w:hyperlink w:anchor="_Toc335237090" w:history="1">
+              <w:r>
+                <w:rPr>
+                  <w:rStyle w:val="Hyperlink"/>
+                  <w:lang w:bidi="th-TH"/>
+                </w:rPr>
+                <w:t>2.2.7</w:t>
+              </w:r>
+              <w:r>
+                <w:rPr>
+                  <w:rFonts w:asciiTheme="minorHAnsi" w:hAnsiTheme="minorHAnsi" w:cstheme="minorBidi"/>
+                  <w:sz w:val="22"/>
+                  <w:szCs w:val="22"/>
+                  <w:lang w:val="en-US"/>
+                </w:rPr>
+                <w:tab/>
+              </w:r>
+              <w:r>
+                <w:rPr>
+                  <w:rStyle w:val="Hyperlink"/>
+                  <w:lang w:bidi="th-TH"/>
+                </w:rPr>
                 <w:t>Graph Slice Query</w:t>
               </w:r>
               <w:r>
@@ -1499,7 +2003,7 @@
                 <w:rPr>
                   <w:webHidden/>
                 </w:rPr>
-                <w:instrText xml:space="preserve"> PAGEREF _Toc332371606 \h </w:instrText>
+                <w:instrText xml:space="preserve"> PAGEREF _Toc335237090 \h </w:instrText>
               </w:r>
               <w:r>
                 <w:rPr>
@@ -1516,7 +2020,7 @@
                 <w:rPr>
                   <w:webHidden/>
                 </w:rPr>
-                <w:t>4</w:t>
+                <w:t>5</w:t>
               </w:r>
               <w:r>
                 <w:rPr>
@@ -1540,7 +2044,7 @@
                 <w:lang w:val="en-US"/>
               </w:rPr>
             </w:pPr>
-            <w:hyperlink w:anchor="_Toc332371607" w:history="1">
+            <w:hyperlink w:anchor="_Toc335237091" w:history="1">
               <w:r>
                 <w:rPr>
                   <w:rStyle w:val="Hyperlink"/>
@@ -1548,7 +2052,7 @@
                   <w:b/>
                   <w:lang w:bidi="th-TH"/>
                 </w:rPr>
-                <w:t>1.2</w:t>
+                <w:t>2.3</w:t>
               </w:r>
               <w:r>
                 <w:rPr>
@@ -1584,7 +2088,7 @@
                 <w:rPr>
                   <w:webHidden/>
                 </w:rPr>
-                <w:instrText xml:space="preserve"> PAGEREF _Toc332371607 \h </w:instrText>
+                <w:instrText xml:space="preserve"> PAGEREF _Toc335237091 \h </w:instrText>
               </w:r>
               <w:r>
                 <w:rPr>
@@ -1831,7 +2335,7 @@
         </w:rPr>
       </w:pPr>
       <w:bookmarkStart w:id="9" w:name="_Toc194827378"/>
-      <w:bookmarkStart w:id="10" w:name="_Toc332371600"/>
+      <w:bookmarkStart w:id="10" w:name="_Toc335237078"/>
       <w:r>
         <w:rPr>
           <w:rFonts w:asciiTheme="majorHAnsi" w:hAnsiTheme="majorHAnsi" w:cs="Angsana New"/>
@@ -1868,7 +2372,7 @@
         </w:rPr>
       </w:pPr>
       <w:bookmarkStart w:id="12" w:name="_Toc194827381"/>
-      <w:bookmarkStart w:id="13" w:name="_Toc332371601"/>
+      <w:bookmarkStart w:id="13" w:name="_Toc335237079"/>
       <w:bookmarkEnd w:id="11"/>
       <w:r>
         <w:rPr>
@@ -1984,7 +2488,19 @@
         <w:rPr>
           <w:lang w:val="en-US" w:bidi="th-TH"/>
         </w:rPr>
-        <w:t xml:space="preserve">CloudGraph provides services and infrastructure to impose the structure of your business domain model, regardless of its complexity, as a </w:t>
+        <w:t>CloudGraph</w:t>
+      </w:r>
+      <w:r>
+        <w:rPr>
+          <w:lang w:val="en-US" w:bidi="th-TH"/>
+        </w:rPr>
+        <w:t>™</w:t>
+      </w:r>
+      <w:r>
+        <w:rPr>
+          <w:lang w:val="en-US" w:bidi="th-TH"/>
+        </w:rPr>
+        <w:t xml:space="preserve"> provides services and infrastructure to impose the structure of your business domain model, regardless of its complexity, as a </w:t>
       </w:r>
       <w:r>
         <w:rPr>
@@ -2062,58 +2578,68 @@
         <w:rPr>
           <w:lang w:val="en-US" w:bidi="th-TH"/>
         </w:rPr>
-        <w:t xml:space="preserve"> and </w:t>
+        <w:t xml:space="preserve"> </w:t>
+      </w:r>
+      <w:r>
+        <w:rPr>
+          <w:lang w:val="en-US" w:bidi="th-TH"/>
+        </w:rPr>
+        <w:t xml:space="preserve">open-source </w:t>
+      </w:r>
+      <w:r>
+        <w:rPr>
+          <w:lang w:val="en-US" w:bidi="th-TH"/>
+        </w:rPr>
+        <w:t xml:space="preserve">software ecosystem several targeting specific strengths of these data stores and some accommodating various weaknesses, </w:t>
+      </w:r>
+      <w:r>
+        <w:rPr>
+          <w:lang w:val="en-US" w:bidi="th-TH"/>
+        </w:rPr>
+        <w:t xml:space="preserve">such as </w:t>
+      </w:r>
+      <w:r>
+        <w:rPr>
+          <w:lang w:val="en-US" w:bidi="th-TH"/>
+        </w:rPr>
+        <w:t>li</w:t>
+      </w:r>
+      <w:r>
+        <w:rPr>
+          <w:lang w:val="en-US" w:bidi="th-TH"/>
+        </w:rPr>
+        <w:t>mited</w:t>
+      </w:r>
+      <w:r>
+        <w:rPr>
+          <w:lang w:val="en-US" w:bidi="th-TH"/>
+        </w:rPr>
+        <w:t xml:space="preserve"> support for ACID transactions </w:t>
+      </w:r>
+      <w:r>
+        <w:rPr>
+          <w:lang w:val="en-US" w:bidi="th-TH"/>
+        </w:rPr>
+        <w:t xml:space="preserve">e.g. </w:t>
+      </w:r>
+      <w:r>
+        <w:rPr>
+          <w:lang w:val="en-US" w:bidi="th-TH"/>
+        </w:rPr>
+        <w:t xml:space="preserve">only across a single </w:t>
       </w:r>
       <w:proofErr w:type="spellStart"/>
       <w:r>
         <w:rPr>
           <w:lang w:val="en-US" w:bidi="th-TH"/>
         </w:rPr>
-        <w:t>Hadoop</w:t>
+        <w:t>HBase</w:t>
       </w:r>
       <w:proofErr w:type="spellEnd"/>
       <w:r>
         <w:rPr>
           <w:lang w:val="en-US" w:bidi="th-TH"/>
         </w:rPr>
-        <w:t xml:space="preserve"> open-source </w:t>
-      </w:r>
-      <w:r>
-        <w:rPr>
-          <w:lang w:val="en-US" w:bidi="th-TH"/>
-        </w:rPr>
-        <w:t xml:space="preserve">software ecosystem. Several are </w:t>
-      </w:r>
-      <w:r>
-        <w:rPr>
-          <w:lang w:val="en-US" w:bidi="th-TH"/>
-        </w:rPr>
-        <w:t>quite restrictive such as th</w:t>
-      </w:r>
-      <w:r>
-        <w:rPr>
-          <w:lang w:val="en-US" w:bidi="th-TH"/>
-        </w:rPr>
-        <w:t xml:space="preserve">e support for ACID transactions </w:t>
-      </w:r>
-      <w:r>
-        <w:rPr>
-          <w:lang w:val="en-US" w:bidi="th-TH"/>
-        </w:rPr>
-        <w:t xml:space="preserve">only across a single </w:t>
-      </w:r>
-      <w:proofErr w:type="spellStart"/>
-      <w:r>
-        <w:rPr>
-          <w:lang w:val="en-US" w:bidi="th-TH"/>
-        </w:rPr>
-        <w:t>HBase</w:t>
-      </w:r>
-      <w:proofErr w:type="spellEnd"/>
-      <w:r>
-        <w:rPr>
-          <w:lang w:val="en-US" w:bidi="th-TH"/>
-        </w:rPr>
         <w:t xml:space="preserve"> row. Other c</w:t>
       </w:r>
       <w:r>
@@ -2132,67 +2658,79 @@
         <w:rPr>
           <w:lang w:val="en-US" w:bidi="th-TH"/>
         </w:rPr>
-        <w:t xml:space="preserve">es and in particular the format </w:t>
-      </w:r>
-      <w:r>
-        <w:rPr>
-          <w:lang w:val="en-US" w:bidi="th-TH"/>
-        </w:rPr>
-        <w:t>and length of composite row and column key</w:t>
-      </w:r>
-      <w:r>
-        <w:rPr>
-          <w:lang w:val="en-US" w:bidi="th-TH"/>
-        </w:rPr>
-        <w:t xml:space="preserve">s, as these all can </w:t>
-      </w:r>
-      <w:proofErr w:type="spellStart"/>
-      <w:proofErr w:type="gramStart"/>
-      <w:r>
-        <w:rPr>
-          <w:lang w:val="en-US" w:bidi="th-TH"/>
-        </w:rPr>
-        <w:t>effect</w:t>
-      </w:r>
-      <w:proofErr w:type="spellEnd"/>
-      <w:proofErr w:type="gramEnd"/>
-      <w:r>
-        <w:rPr>
-          <w:lang w:val="en-US" w:bidi="th-TH"/>
-        </w:rPr>
-        <w:t xml:space="preserve"> the </w:t>
-      </w:r>
-      <w:r>
-        <w:rPr>
-          <w:lang w:val="en-US" w:bidi="th-TH"/>
-        </w:rPr>
-        <w:t>general performance and espec</w:t>
-      </w:r>
-      <w:r>
-        <w:rPr>
-          <w:lang w:val="en-US" w:bidi="th-TH"/>
-        </w:rPr>
-        <w:t xml:space="preserve">ially the even distribution of </w:t>
-      </w:r>
-      <w:r>
-        <w:rPr>
-          <w:lang w:val="en-US" w:bidi="th-TH"/>
-        </w:rPr>
-        <w:t xml:space="preserve">data across regions in an </w:t>
-      </w:r>
-      <w:proofErr w:type="spellStart"/>
-      <w:r>
-        <w:rPr>
-          <w:lang w:val="en-US" w:bidi="th-TH"/>
-        </w:rPr>
-        <w:t>HBase</w:t>
-      </w:r>
-      <w:proofErr w:type="spellEnd"/>
-      <w:r>
-        <w:rPr>
-          <w:lang w:val="en-US" w:bidi="th-TH"/>
-        </w:rPr>
-        <w:t xml:space="preserve"> cluster.</w:t>
+        <w:t xml:space="preserve">es and in particular the </w:t>
+      </w:r>
+      <w:r>
+        <w:rPr>
+          <w:lang w:val="en-US" w:bidi="th-TH"/>
+        </w:rPr>
+        <w:t xml:space="preserve">use and </w:t>
+      </w:r>
+      <w:r>
+        <w:rPr>
+          <w:lang w:val="en-US" w:bidi="th-TH"/>
+        </w:rPr>
+        <w:t xml:space="preserve">format </w:t>
+      </w:r>
+      <w:r>
+        <w:rPr>
+          <w:lang w:val="en-US" w:bidi="th-TH"/>
+        </w:rPr>
+        <w:t>of composite row and column key</w:t>
+      </w:r>
+      <w:r>
+        <w:rPr>
+          <w:lang w:val="en-US" w:bidi="th-TH"/>
+        </w:rPr>
+        <w:t>s.</w:t>
+      </w:r>
+      <w:r>
+        <w:rPr>
+          <w:lang w:val="en-US" w:bidi="th-TH"/>
+        </w:rPr>
+        <w:t xml:space="preserve"> </w:t>
+      </w:r>
+      <w:r>
+        <w:rPr>
+          <w:lang w:val="en-US" w:bidi="th-TH"/>
+        </w:rPr>
+        <w:t xml:space="preserve">Row key design in particular involves critical decisions affecting the current and future query capabilities of a table and in </w:t>
+      </w:r>
+      <w:r>
+        <w:rPr>
+          <w:lang w:val="en-US" w:bidi="th-TH"/>
+        </w:rPr>
+        <w:t xml:space="preserve">general </w:t>
+      </w:r>
+      <w:r>
+        <w:rPr>
+          <w:lang w:val="en-US" w:bidi="th-TH"/>
+        </w:rPr>
+        <w:t xml:space="preserve">the performance and </w:t>
+      </w:r>
+      <w:r>
+        <w:rPr>
+          <w:lang w:val="en-US" w:bidi="th-TH"/>
+        </w:rPr>
+        <w:t xml:space="preserve">even distribution of </w:t>
+      </w:r>
+      <w:r>
+        <w:rPr>
+          <w:lang w:val="en-US" w:bidi="th-TH"/>
+        </w:rPr>
+        <w:t>table data</w:t>
+      </w:r>
+      <w:r>
+        <w:rPr>
+          <w:lang w:val="en-US" w:bidi="th-TH"/>
+        </w:rPr>
+        <w:t xml:space="preserve"> across regions in a </w:t>
+      </w:r>
+      <w:r>
+        <w:rPr>
+          <w:lang w:val="en-US" w:bidi="th-TH"/>
+        </w:rPr>
+        <w:t>cluster.</w:t>
       </w:r>
     </w:p>
     <w:p>
@@ -2214,38 +2752,48 @@
         </w:rPr>
         <w:t xml:space="preserve">The </w:t>
       </w:r>
+      <w:r>
+        <w:rPr>
+          <w:lang w:val="en-US" w:bidi="th-TH"/>
+        </w:rPr>
+        <w:t>CloudGraph</w:t>
+      </w:r>
+      <w:r>
+        <w:rPr>
+          <w:lang w:val="en-US" w:bidi="th-TH"/>
+        </w:rPr>
+        <w:t>™</w:t>
+      </w:r>
+      <w:r>
+        <w:rPr>
+          <w:lang w:val="en-US" w:bidi="th-TH"/>
+        </w:rPr>
+        <w:t xml:space="preserve"> </w:t>
+      </w:r>
+      <w:r>
+        <w:rPr>
+          <w:lang w:val="en-US" w:bidi="th-TH"/>
+        </w:rPr>
+        <w:t>implementation encapsu</w:t>
+      </w:r>
+      <w:r>
+        <w:rPr>
+          <w:lang w:val="en-US" w:bidi="th-TH"/>
+        </w:rPr>
+        <w:t xml:space="preserve">lates many </w:t>
+      </w:r>
       <w:proofErr w:type="spellStart"/>
       <w:r>
         <w:rPr>
           <w:lang w:val="en-US" w:bidi="th-TH"/>
         </w:rPr>
-        <w:t>HGraph</w:t>
+        <w:t>HBase</w:t>
       </w:r>
       <w:proofErr w:type="spellEnd"/>
       <w:r>
         <w:rPr>
           <w:lang w:val="en-US" w:bidi="th-TH"/>
         </w:rPr>
-        <w:t xml:space="preserve"> implementation encapsu</w:t>
-      </w:r>
-      <w:r>
-        <w:rPr>
-          <w:lang w:val="en-US" w:bidi="th-TH"/>
-        </w:rPr>
-        <w:t xml:space="preserve">lates many </w:t>
-      </w:r>
-      <w:proofErr w:type="spellStart"/>
-      <w:r>
-        <w:rPr>
-          <w:lang w:val="en-US" w:bidi="th-TH"/>
-        </w:rPr>
-        <w:t>HBase</w:t>
-      </w:r>
-      <w:proofErr w:type="spellEnd"/>
-      <w:r>
-        <w:rPr>
-          <w:lang w:val="en-US" w:bidi="th-TH"/>
-        </w:rPr>
         <w:t xml:space="preserve"> best practices </w:t>
       </w:r>
       <w:r>
@@ -2258,13 +2806,79 @@
         <w:rPr>
           <w:lang w:val="en-US" w:bidi="th-TH"/>
         </w:rPr>
-        <w:t xml:space="preserve">ides the user with an intuitive </w:t>
-      </w:r>
-      <w:r>
-        <w:rPr>
-          <w:lang w:val="en-US" w:bidi="th-TH"/>
-        </w:rPr>
-        <w:t xml:space="preserve">convenient and standards-based API generated from a user-provided, </w:t>
+        <w:t xml:space="preserve">ides </w:t>
+      </w:r>
+      <w:r>
+        <w:rPr>
+          <w:lang w:val="en-US" w:bidi="th-TH"/>
+        </w:rPr>
+        <w:t xml:space="preserve">a framework within which to encapsulate future best practices as they evolve.  </w:t>
+      </w:r>
+      <w:r>
+        <w:rPr>
+          <w:lang w:val="en-US" w:bidi="th-TH"/>
+        </w:rPr>
+        <w:t xml:space="preserve">Complexities of terse </w:t>
+      </w:r>
+      <w:r>
+        <w:rPr>
+          <w:lang w:val="en-US" w:bidi="th-TH"/>
+        </w:rPr>
+        <w:t xml:space="preserve">and efficient physical row and column key </w:t>
+      </w:r>
+      <w:r>
+        <w:rPr>
+          <w:lang w:val="en-US" w:bidi="th-TH"/>
+        </w:rPr>
+        <w:t>ge</w:t>
+      </w:r>
+      <w:r>
+        <w:rPr>
+          <w:lang w:val="en-US" w:bidi="th-TH"/>
+        </w:rPr>
+        <w:t xml:space="preserve">neration are completely hidden </w:t>
+      </w:r>
+      <w:r>
+        <w:rPr>
+          <w:lang w:val="en-US" w:bidi="th-TH"/>
+        </w:rPr>
+        <w:t>and the client user is provided wi</w:t>
+      </w:r>
+      <w:r>
+        <w:rPr>
+          <w:lang w:val="en-US" w:bidi="th-TH"/>
+        </w:rPr>
+        <w:t xml:space="preserve">th a </w:t>
+      </w:r>
+      <w:r>
+        <w:rPr>
+          <w:lang w:val="en-US" w:bidi="th-TH"/>
+        </w:rPr>
+        <w:t xml:space="preserve">meaningful, </w:t>
+      </w:r>
+      <w:r>
+        <w:rPr>
+          <w:lang w:val="en-US" w:bidi="th-TH"/>
+        </w:rPr>
+        <w:t xml:space="preserve">standards-based API </w:t>
+      </w:r>
+      <w:r>
+        <w:rPr>
+          <w:lang w:val="en-US" w:bidi="th-TH"/>
+        </w:rPr>
+        <w:t xml:space="preserve">generated from one or more </w:t>
+      </w:r>
+      <w:r>
+        <w:rPr>
+          <w:lang w:val="en-US" w:bidi="th-TH"/>
+        </w:rPr>
+        <w:t>domain-specific business model</w:t>
+      </w:r>
+      <w:r>
+        <w:rPr>
+          <w:lang w:val="en-US" w:bidi="th-TH"/>
+        </w:rPr>
+        <w:t>s.</w:t>
       </w:r>
     </w:p>
     <w:p>
@@ -2273,55 +2887,11 @@
           <w:lang w:val="en-US" w:bidi="th-TH"/>
         </w:rPr>
       </w:pPr>
-      <w:proofErr w:type="gramStart"/>
-      <w:r>
-        <w:rPr>
-          <w:lang w:val="en-US" w:bidi="th-TH"/>
-        </w:rPr>
-        <w:t>domain-specific</w:t>
-      </w:r>
-      <w:proofErr w:type="gramEnd"/>
-      <w:r>
-        <w:rPr>
-          <w:lang w:val="en-US" w:bidi="th-TH"/>
-        </w:rPr>
-        <w:t xml:space="preserve"> business model. Complexities of terse </w:t>
-      </w:r>
-      <w:r>
-        <w:rPr>
-          <w:lang w:val="en-US" w:bidi="th-TH"/>
-        </w:rPr>
-        <w:t xml:space="preserve">and efficient </w:t>
-      </w:r>
-      <w:r>
-        <w:rPr>
-          <w:lang w:val="en-US" w:bidi="th-TH"/>
-        </w:rPr>
-        <w:t>physical row and column key ge</w:t>
-      </w:r>
-      <w:r>
-        <w:rPr>
-          <w:lang w:val="en-US" w:bidi="th-TH"/>
-        </w:rPr>
-        <w:t xml:space="preserve">neration are completely hidden </w:t>
-      </w:r>
-      <w:r>
-        <w:rPr>
-          <w:lang w:val="en-US" w:bidi="th-TH"/>
-        </w:rPr>
-        <w:t>and the client user is provided wi</w:t>
-      </w:r>
-      <w:r>
-        <w:rPr>
-          <w:lang w:val="en-US" w:bidi="th-TH"/>
-        </w:rPr>
-        <w:t xml:space="preserve">th a meaningful view of his/her </w:t>
-      </w:r>
-      <w:r>
-        <w:rPr>
-          <w:lang w:val="en-US" w:bidi="th-TH"/>
-        </w:rPr>
-        <w:t>business entities and attributes.</w:t>
+      <w:r>
+        <w:rPr>
+          <w:lang w:val="en-US" w:bidi="th-TH"/>
+        </w:rPr>
+        <w:t xml:space="preserve">. </w:t>
       </w:r>
     </w:p>
     <w:p>
@@ -2333,74 +2903,25 @@
     </w:p>
     <w:p>
       <w:pPr>
-        <w:rPr>
-          <w:lang w:val="en-US" w:bidi="th-TH"/>
-        </w:rPr>
-      </w:pPr>
-      <w:r>
-        <w:rPr>
-          <w:lang w:val="en-US" w:bidi="th-TH"/>
-        </w:rPr>
-        <w:t>Imagine taking an average sized relational database composed of 30-40 tables</w:t>
-      </w:r>
-      <w:r>
-        <w:rPr>
-          <w:lang w:val="en-US" w:bidi="th-TH"/>
-        </w:rPr>
-        <w:t xml:space="preserve"> and 200-300 columns and compressing</w:t>
-      </w:r>
-      <w:r>
-        <w:rPr>
-          <w:lang w:val="en-US" w:bidi="th-TH"/>
-        </w:rPr>
-        <w:t xml:space="preserve"> this into a single tabular structure such as a spreadsheet. This is the type of challenge we face as we leverage the</w:t>
-      </w:r>
-      <w:r>
-        <w:rPr>
-          <w:lang w:val="en-US" w:bidi="th-TH"/>
-        </w:rPr>
-        <w:t xml:space="preserve"> new sparse, </w:t>
-      </w:r>
-      <w:bookmarkStart w:id="14" w:name="_GoBack"/>
+        <w:pStyle w:val="Heading2"/>
+        <w:rPr>
+          <w:rFonts w:asciiTheme="majorHAnsi" w:hAnsiTheme="majorHAnsi" w:cs="Angsana New"/>
+          <w:b/>
+          <w:color w:val="984806" w:themeColor="accent6" w:themeShade="80"/>
+          <w:lang w:bidi="th-TH"/>
+        </w:rPr>
+      </w:pPr>
+      <w:bookmarkStart w:id="14" w:name="_Toc335237080"/>
+      <w:r>
+        <w:rPr>
+          <w:rFonts w:asciiTheme="majorHAnsi" w:hAnsiTheme="majorHAnsi" w:cs="Angsana New"/>
+          <w:b/>
+          <w:color w:val="984806" w:themeColor="accent6" w:themeShade="80"/>
+          <w:lang w:bidi="th-TH"/>
+        </w:rPr>
+        <w:t>Mission</w:t>
+      </w:r>
       <w:bookmarkEnd w:id="14"/>
-      <w:r>
-        <w:rPr>
-          <w:lang w:val="en-US" w:bidi="th-TH"/>
-        </w:rPr>
-        <w:t xml:space="preserve">columnar, distributed or “cloud” databases such as Apache </w:t>
-      </w:r>
-      <w:proofErr w:type="spellStart"/>
-      <w:r>
-        <w:rPr>
-          <w:lang w:val="en-US" w:bidi="th-TH"/>
-        </w:rPr>
-        <w:t>HBase</w:t>
-      </w:r>
-      <w:proofErr w:type="spellEnd"/>
-      <w:r>
-        <w:rPr>
-          <w:lang w:val="en-US" w:bidi="th-TH"/>
-        </w:rPr>
-        <w:t xml:space="preserve"> and Cassandra. </w:t>
-      </w:r>
-      <w:r>
-        <w:rPr>
-          <w:lang w:val="en-US" w:bidi="th-TH"/>
-        </w:rPr>
-        <w:t xml:space="preserve">  </w:t>
-      </w:r>
-      <w:r>
-        <w:rPr>
-          <w:lang w:val="en-US" w:bidi="th-TH"/>
-        </w:rPr>
-        <w:t xml:space="preserve">  </w:t>
-      </w:r>
-      <w:r>
-        <w:rPr>
-          <w:lang w:val="en-US" w:bidi="th-TH"/>
-        </w:rPr>
-        <w:t xml:space="preserve">   </w:t>
-      </w:r>
     </w:p>
     <w:p>
       <w:pPr>
@@ -2408,6 +2929,12 @@
           <w:lang w:val="en-US" w:bidi="th-TH"/>
         </w:rPr>
       </w:pPr>
+      <w:r>
+        <w:rPr>
+          <w:lang w:val="en-US" w:bidi="th-TH"/>
+        </w:rPr>
+        <w:t xml:space="preserve">Relational database design practices have long taught us to subdivide our business domains into meaningful entities and to add attributes that describe each entity within the business context. The need for meaningful business entities exists regardless of the capabilities or structure of a particular data store.  </w:t>
+      </w:r>
     </w:p>
     <w:p>
       <w:pPr>
@@ -2415,17 +2942,68 @@
           <w:lang w:val="en-US" w:bidi="th-TH"/>
         </w:rPr>
       </w:pPr>
-      <w:r>
-        <w:rPr>
-          <w:lang w:val="en-US" w:bidi="th-TH"/>
-        </w:rPr>
-        <w:t>Relational database design practices have long taught us to subdivide our business domains into meaningful entities and to add attributes that describe each entity within the business context.</w:t>
-      </w:r>
-      <w:r>
-        <w:rPr>
-          <w:lang w:val="en-US" w:bidi="th-TH"/>
-        </w:rPr>
-        <w:t xml:space="preserve"> The need for meaningful business entities exists regardless of the capabilities or structure of a particular data store.  </w:t>
+    </w:p>
+    <w:p>
+      <w:pPr>
+        <w:rPr>
+          <w:lang w:val="en-US" w:bidi="th-TH"/>
+        </w:rPr>
+      </w:pPr>
+      <w:r>
+        <w:rPr>
+          <w:lang w:val="en-US" w:bidi="th-TH"/>
+        </w:rPr>
+        <w:t>Imagine taking an average sized relational database composed of 30-40 tables</w:t>
+      </w:r>
+      <w:r>
+        <w:rPr>
+          <w:lang w:val="en-US" w:bidi="th-TH"/>
+        </w:rPr>
+        <w:t xml:space="preserve"> and 200-300 columns and compressing</w:t>
+      </w:r>
+      <w:r>
+        <w:rPr>
+          <w:lang w:val="en-US" w:bidi="th-TH"/>
+        </w:rPr>
+        <w:t xml:space="preserve"> this into a single tabular structure such as a spreadsheet. This is the type of challenge we face as we leverage the</w:t>
+      </w:r>
+      <w:r>
+        <w:rPr>
+          <w:lang w:val="en-US" w:bidi="th-TH"/>
+        </w:rPr>
+        <w:t xml:space="preserve"> new sparse, columnar, distributed or “cloud” databases such as Apache </w:t>
+      </w:r>
+      <w:proofErr w:type="spellStart"/>
+      <w:r>
+        <w:rPr>
+          <w:lang w:val="en-US" w:bidi="th-TH"/>
+        </w:rPr>
+        <w:t>HBase</w:t>
+      </w:r>
+      <w:proofErr w:type="spellEnd"/>
+      <w:r>
+        <w:rPr>
+          <w:lang w:val="en-US" w:bidi="th-TH"/>
+        </w:rPr>
+        <w:t xml:space="preserve"> and Cassandra. </w:t>
+      </w:r>
+      <w:r>
+        <w:rPr>
+          <w:lang w:val="en-US" w:bidi="th-TH"/>
+        </w:rPr>
+        <w:t xml:space="preserve">  </w:t>
+      </w:r>
+      <w:r>
+        <w:rPr>
+          <w:lang w:val="en-US" w:bidi="th-TH"/>
+        </w:rPr>
+        <w:t xml:space="preserve">  </w:t>
+      </w:r>
+      <w:r>
+        <w:rPr>
+          <w:lang w:val="en-US" w:bidi="th-TH"/>
+        </w:rPr>
+        <w:t xml:space="preserve">   </w:t>
       </w:r>
     </w:p>
     <w:p>
@@ -2448,6 +3026,7 @@
           <w:lang w:bidi="th-TH"/>
         </w:rPr>
       </w:pPr>
+      <w:bookmarkStart w:id="15" w:name="_Toc335237081"/>
       <w:r>
         <w:rPr>
           <w:rFonts w:asciiTheme="majorHAnsi" w:hAnsiTheme="majorHAnsi" w:cs="Angsana New"/>
@@ -2459,6 +3038,7 @@
         </w:rPr>
         <w:t>Design</w:t>
       </w:r>
+      <w:bookmarkEnd w:id="15"/>
     </w:p>
     <w:p>
       <w:pPr>
@@ -2477,6 +3057,7 @@
           <w:lang w:bidi="th-TH"/>
         </w:rPr>
       </w:pPr>
+      <w:bookmarkStart w:id="16" w:name="_Toc335237083"/>
       <w:r>
         <w:rPr>
           <w:rFonts w:asciiTheme="majorHAnsi" w:hAnsiTheme="majorHAnsi" w:cs="Angsana New"/>
@@ -2484,107 +3065,7 @@
           <w:color w:val="984806" w:themeColor="accent6" w:themeShade="80"/>
           <w:lang w:bidi="th-TH"/>
         </w:rPr>
-        <w:t>Overview</w:t>
-      </w:r>
-    </w:p>
-    <w:p>
-      <w:pPr>
-        <w:rPr>
-          <w:lang w:val="en-US" w:bidi="th-TH"/>
-        </w:rPr>
-      </w:pPr>
-    </w:p>
-    <w:p>
-      <w:pPr>
-        <w:pStyle w:val="Heading3"/>
-        <w:rPr>
-          <w:lang w:bidi="th-TH"/>
-        </w:rPr>
-      </w:pPr>
-      <w:bookmarkStart w:id="15" w:name="_Toc332371602"/>
-      <w:r>
-        <w:rPr>
-          <w:lang w:bidi="th-TH"/>
-        </w:rPr>
-        <w:t>Byte Array Conversion</w:t>
-      </w:r>
-      <w:bookmarkEnd w:id="15"/>
-    </w:p>
-    <w:p>
-      <w:pPr>
-        <w:rPr>
-          <w:lang w:val="en-US" w:bidi="th-TH"/>
-        </w:rPr>
-      </w:pPr>
-      <w:r>
-        <w:rPr>
-          <w:lang w:val="en-US" w:bidi="th-TH"/>
-        </w:rPr>
-        <w:t xml:space="preserve">CloudGraph handles the conversion </w:t>
-      </w:r>
-      <w:r>
-        <w:rPr>
-          <w:lang w:val="en-US" w:bidi="th-TH"/>
-        </w:rPr>
-        <w:t xml:space="preserve">and formatting </w:t>
-      </w:r>
-      <w:r>
-        <w:rPr>
-          <w:lang w:val="en-US" w:bidi="th-TH"/>
-        </w:rPr>
-        <w:t>of byte arrays</w:t>
-      </w:r>
-      <w:r>
-        <w:rPr>
-          <w:lang w:val="en-US" w:bidi="th-TH"/>
-        </w:rPr>
-        <w:t>,</w:t>
-      </w:r>
-      <w:r>
-        <w:rPr>
-          <w:lang w:val="en-US" w:bidi="th-TH"/>
-        </w:rPr>
-        <w:t xml:space="preserve"> required by most cloud database API’s</w:t>
-      </w:r>
-      <w:r>
-        <w:rPr>
-          <w:lang w:val="en-US" w:bidi="th-TH"/>
-        </w:rPr>
-        <w:t>,</w:t>
-      </w:r>
-      <w:r>
-        <w:rPr>
-          <w:lang w:val="en-US" w:bidi="th-TH"/>
-        </w:rPr>
-        <w:t xml:space="preserve"> to and from standard Java primitive and other data types specified in your business model. CloudGraph formats dates, timestamps as well as primitive types for minimal storage footprint within the target data store.</w:t>
-      </w:r>
-    </w:p>
-    <w:p>
-      <w:pPr>
-        <w:rPr>
-          <w:lang w:val="en-US" w:bidi="th-TH"/>
-        </w:rPr>
-      </w:pPr>
-      <w:r>
-        <w:rPr>
-          <w:lang w:val="en-US" w:bidi="th-TH"/>
-        </w:rPr>
-        <w:t xml:space="preserve"> </w:t>
-      </w:r>
-    </w:p>
-    <w:p>
-      <w:pPr>
-        <w:pStyle w:val="Heading3"/>
-        <w:rPr>
-          <w:lang w:bidi="th-TH"/>
-        </w:rPr>
-      </w:pPr>
-      <w:bookmarkStart w:id="16" w:name="_Toc332371603"/>
-      <w:r>
-        <w:rPr>
-          <w:lang w:bidi="th-TH"/>
-        </w:rPr>
-        <w:t>Data Graph Assembly</w:t>
+        <w:t>Composite Keys</w:t>
       </w:r>
       <w:bookmarkEnd w:id="16"/>
     </w:p>
@@ -2598,19 +3079,43 @@
         <w:rPr>
           <w:lang w:val="en-US" w:bidi="th-TH"/>
         </w:rPr>
-        <w:t>CloudGraph assembles complex graph structures from low level cloud database column qualifier-</w:t>
-      </w:r>
-      <w:r>
-        <w:rPr>
-          <w:lang w:val="en-US" w:bidi="th-TH"/>
-        </w:rPr>
-        <w:t>v</w:t>
-      </w:r>
-      <w:r>
-        <w:rPr>
-          <w:lang w:val="en-US" w:bidi="th-TH"/>
-        </w:rPr>
-        <w:t xml:space="preserve">alue pairs according to a given business domain model.  </w:t>
+        <w:t>Several critical best practices</w:t>
+      </w:r>
+      <w:r>
+        <w:rPr>
+          <w:lang w:val="en-US" w:bidi="th-TH"/>
+        </w:rPr>
+        <w:t xml:space="preserve"> </w:t>
+      </w:r>
+      <w:r>
+        <w:rPr>
+          <w:lang w:val="en-US" w:bidi="th-TH"/>
+        </w:rPr>
+        <w:t>involve</w:t>
+      </w:r>
+      <w:r>
+        <w:rPr>
+          <w:lang w:val="en-US" w:bidi="th-TH"/>
+        </w:rPr>
+        <w:t xml:space="preserve"> the use and format </w:t>
+      </w:r>
+      <w:r>
+        <w:rPr>
+          <w:lang w:val="en-US" w:bidi="th-TH"/>
+        </w:rPr>
+        <w:t>of composite row and column key</w:t>
+      </w:r>
+      <w:r>
+        <w:rPr>
+          <w:lang w:val="en-US" w:bidi="th-TH"/>
+        </w:rPr>
+        <w:t>s. Row key design in particular involves critical decisions affecting the current and future query capabilities of a table</w:t>
+      </w:r>
+      <w:r>
+        <w:rPr>
+          <w:lang w:val="en-US" w:bidi="th-TH"/>
+        </w:rPr>
+        <w:t>.</w:t>
       </w:r>
     </w:p>
     <w:p>
@@ -2627,49 +3132,998 @@
           <w:lang w:bidi="th-TH"/>
         </w:rPr>
       </w:pPr>
-      <w:bookmarkStart w:id="17" w:name="_Toc332371604"/>
       <w:r>
         <w:rPr>
           <w:lang w:bidi="th-TH"/>
         </w:rPr>
-        <w:t>Data Graph State</w:t>
+        <w:t>Key Generation</w:t>
+      </w:r>
+    </w:p>
+    <w:p>
+      <w:pPr>
+        <w:rPr>
+          <w:lang w:val="en-US" w:bidi="th-TH"/>
+        </w:rPr>
+      </w:pPr>
+      <w:r>
+        <w:rPr>
+          <w:lang w:val="en-US" w:bidi="th-TH"/>
+        </w:rPr>
+        <w:t xml:space="preserve">The </w:t>
+      </w:r>
+      <w:r>
+        <w:rPr>
+          <w:lang w:val="en-US" w:bidi="th-TH"/>
+        </w:rPr>
+        <w:t xml:space="preserve">initial </w:t>
+      </w:r>
+      <w:r>
+        <w:rPr>
+          <w:lang w:val="en-US" w:bidi="th-TH"/>
+        </w:rPr>
+        <w:t xml:space="preserve">creation </w:t>
+      </w:r>
+      <w:r>
+        <w:rPr>
+          <w:lang w:val="en-US" w:bidi="th-TH"/>
+        </w:rPr>
+        <w:t>and subsequen</w:t>
+      </w:r>
+      <w:r>
+        <w:rPr>
+          <w:lang w:val="en-US" w:bidi="th-TH"/>
+        </w:rPr>
+        <w:t xml:space="preserve">t reconstitution </w:t>
+      </w:r>
+      <w:r>
+        <w:rPr>
+          <w:lang w:val="en-US" w:bidi="th-TH"/>
+        </w:rPr>
+        <w:t xml:space="preserve">for query retrieval purposes </w:t>
+      </w:r>
+      <w:r>
+        <w:rPr>
+          <w:lang w:val="en-US" w:bidi="th-TH"/>
+        </w:rPr>
+        <w:t xml:space="preserve">of both row and column keys </w:t>
+      </w:r>
+      <w:r>
+        <w:rPr>
+          <w:lang w:val="en-US" w:bidi="th-TH"/>
+        </w:rPr>
+        <w:t>in CloudGraph</w:t>
+      </w:r>
+      <w:r>
+        <w:rPr>
+          <w:lang w:val="en-US" w:bidi="th-TH"/>
+        </w:rPr>
+        <w:t>™</w:t>
+      </w:r>
+      <w:r>
+        <w:rPr>
+          <w:lang w:val="en-US" w:bidi="th-TH"/>
+        </w:rPr>
+        <w:t xml:space="preserve"> </w:t>
+      </w:r>
+      <w:r>
+        <w:rPr>
+          <w:lang w:val="en-US" w:bidi="th-TH"/>
+        </w:rPr>
+        <w:t xml:space="preserve">is </w:t>
+      </w:r>
+      <w:r>
+        <w:rPr>
+          <w:lang w:val="en-US" w:bidi="th-TH"/>
+        </w:rPr>
+        <w:t>efficient, as it leverages byte-</w:t>
+      </w:r>
+      <w:r>
+        <w:rPr>
+          <w:lang w:val="en-US" w:bidi="th-TH"/>
+        </w:rPr>
+        <w:t xml:space="preserve">array level API in </w:t>
+      </w:r>
+      <w:r>
+        <w:rPr>
+          <w:lang w:val="en-US" w:bidi="th-TH"/>
+        </w:rPr>
+        <w:t xml:space="preserve">both </w:t>
+      </w:r>
+      <w:r>
+        <w:rPr>
+          <w:lang w:val="en-US" w:bidi="th-TH"/>
+        </w:rPr>
+        <w:t>Java and the current underlying</w:t>
+      </w:r>
+      <w:r>
+        <w:rPr>
+          <w:lang w:val="en-US" w:bidi="th-TH"/>
+        </w:rPr>
+        <w:t xml:space="preserve"> SDO 2.1 implementation,</w:t>
+      </w:r>
+      <w:r>
+        <w:rPr>
+          <w:lang w:val="en-US" w:bidi="th-TH"/>
+        </w:rPr>
+        <w:t xml:space="preserve"> </w:t>
+      </w:r>
+      <w:hyperlink r:id="rId15" w:history="1">
+        <w:proofErr w:type="spellStart"/>
+        <w:r>
+          <w:rPr>
+            <w:rStyle w:val="Hyperlink"/>
+            <w:rFonts w:ascii="Arial" w:hAnsi="Arial" w:cs="Arial"/>
+            <w:lang w:val="en-US" w:bidi="th-TH"/>
+          </w:rPr>
+          <w:t>PlasmaSDO</w:t>
+        </w:r>
+        <w:proofErr w:type="spellEnd"/>
+        <w:r>
+          <w:rPr>
+            <w:rStyle w:val="Hyperlink"/>
+            <w:rFonts w:ascii="Arial" w:hAnsi="Arial" w:cs="Arial"/>
+            <w:lang w:val="en-US" w:bidi="th-TH"/>
+          </w:rPr>
+          <w:t>™</w:t>
+        </w:r>
+      </w:hyperlink>
+      <w:r>
+        <w:rPr>
+          <w:lang w:val="en-US" w:bidi="th-TH"/>
+        </w:rPr>
+        <w:t>.</w:t>
+      </w:r>
+      <w:r>
+        <w:rPr>
+          <w:lang w:val="en-US" w:bidi="th-TH"/>
+        </w:rPr>
+        <w:t xml:space="preserve"> Both composite row and column keys are composed in part of structural metadata, and the lightweight metadata API within </w:t>
+      </w:r>
+      <w:hyperlink r:id="rId16" w:history="1">
+        <w:proofErr w:type="spellStart"/>
+        <w:r>
+          <w:rPr>
+            <w:rStyle w:val="Hyperlink"/>
+            <w:rFonts w:ascii="Arial" w:hAnsi="Arial" w:cs="Arial"/>
+            <w:lang w:val="en-US" w:bidi="th-TH"/>
+          </w:rPr>
+          <w:t>PlasmaSDO</w:t>
+        </w:r>
+        <w:proofErr w:type="spellEnd"/>
+        <w:r>
+          <w:rPr>
+            <w:rStyle w:val="Hyperlink"/>
+            <w:rFonts w:ascii="Arial" w:hAnsi="Arial" w:cs="Arial"/>
+            <w:lang w:val="en-US" w:bidi="th-TH"/>
+          </w:rPr>
+          <w:t>™</w:t>
+        </w:r>
+      </w:hyperlink>
+      <w:r>
+        <w:rPr>
+          <w:lang w:val="en-US" w:bidi="th-TH"/>
+        </w:rPr>
+        <w:t xml:space="preserve"> </w:t>
+      </w:r>
+      <w:r>
+        <w:rPr>
+          <w:lang w:val="en-US" w:bidi="th-TH"/>
+        </w:rPr>
+        <w:t xml:space="preserve">contains </w:t>
+      </w:r>
+      <w:r>
+        <w:rPr>
+          <w:lang w:val="en-US" w:bidi="th-TH"/>
+        </w:rPr>
+        <w:t>cached</w:t>
+      </w:r>
+      <w:r>
+        <w:rPr>
+          <w:lang w:val="en-US" w:bidi="th-TH"/>
+        </w:rPr>
+        <w:t xml:space="preserve"> lookup of all basic metadata elements including logical and physical type and property names</w:t>
+      </w:r>
+      <w:r>
+        <w:rPr>
+          <w:lang w:val="en-US" w:bidi="th-TH"/>
+        </w:rPr>
+        <w:t xml:space="preserve"> as Java byte arrays</w:t>
+      </w:r>
+      <w:r>
+        <w:rPr>
+          <w:lang w:val="en-US" w:bidi="th-TH"/>
+        </w:rPr>
+        <w:t xml:space="preserve">. </w:t>
+      </w:r>
+      <w:r>
+        <w:rPr>
+          <w:lang w:val="en-US" w:bidi="th-TH"/>
+        </w:rPr>
+        <w:t xml:space="preserve"> </w:t>
+      </w:r>
+    </w:p>
+    <w:p>
+      <w:pPr>
+        <w:rPr>
+          <w:lang w:val="en-US" w:bidi="th-TH"/>
+        </w:rPr>
+      </w:pPr>
+    </w:p>
+    <w:p>
+      <w:pPr>
+        <w:pStyle w:val="Heading3"/>
+        <w:rPr>
+          <w:lang w:bidi="th-TH"/>
+        </w:rPr>
+      </w:pPr>
+      <w:bookmarkStart w:id="17" w:name="_Toc335237084"/>
+      <w:r>
+        <w:rPr>
+          <w:lang w:bidi="th-TH"/>
+        </w:rPr>
+        <w:t>Composite Row Keys</w:t>
       </w:r>
       <w:bookmarkEnd w:id="17"/>
     </w:p>
     <w:p>
       <w:pPr>
+        <w:rPr>
+          <w:lang w:val="en-US" w:bidi="th-TH"/>
+        </w:rPr>
+      </w:pPr>
+      <w:r>
+        <w:rPr>
+          <w:lang w:val="en-US" w:bidi="th-TH"/>
+        </w:rPr>
+        <w:t>TBD</w:t>
+      </w:r>
+    </w:p>
+    <w:p>
+      <w:pPr>
         <w:pStyle w:val="Heading3"/>
         <w:rPr>
           <w:lang w:bidi="th-TH"/>
         </w:rPr>
       </w:pPr>
-      <w:bookmarkStart w:id="18" w:name="_Toc332371605"/>
+      <w:bookmarkStart w:id="18" w:name="_Toc335237085"/>
       <w:r>
         <w:rPr>
           <w:lang w:bidi="th-TH"/>
         </w:rPr>
-        <w:t>Row Key Generation</w:t>
+        <w:lastRenderedPageBreak/>
+        <w:t xml:space="preserve">Composite </w:t>
+      </w:r>
+      <w:r>
+        <w:rPr>
+          <w:lang w:bidi="th-TH"/>
+        </w:rPr>
+        <w:t>Column Keys</w:t>
       </w:r>
       <w:bookmarkEnd w:id="18"/>
     </w:p>
     <w:p>
       <w:pPr>
-        <w:pStyle w:val="Heading3"/>
-        <w:rPr>
+        <w:rPr>
+          <w:lang w:val="en-US" w:bidi="th-TH"/>
+        </w:rPr>
+      </w:pPr>
+      <w:r>
+        <w:rPr>
+          <w:lang w:val="en-US" w:bidi="th-TH"/>
+        </w:rPr>
+        <w:t xml:space="preserve">In order to </w:t>
+      </w:r>
+      <w:proofErr w:type="gramStart"/>
+      <w:r>
+        <w:rPr>
+          <w:lang w:val="en-US" w:bidi="th-TH"/>
+        </w:rPr>
+        <w:t>persist</w:t>
+      </w:r>
+      <w:proofErr w:type="gramEnd"/>
+      <w:r>
+        <w:rPr>
+          <w:lang w:val="en-US" w:bidi="th-TH"/>
+        </w:rPr>
+        <w:t xml:space="preserve"> any arbitrary Dat</w:t>
+      </w:r>
+      <w:r>
+        <w:rPr>
+          <w:lang w:val="en-US" w:bidi="th-TH"/>
+        </w:rPr>
+        <w:t xml:space="preserve">a Graph </w:t>
+      </w:r>
+      <w:r>
+        <w:rPr>
+          <w:lang w:val="en-US" w:bidi="th-TH"/>
+        </w:rPr>
+        <w:t xml:space="preserve">of any complexity </w:t>
+      </w:r>
+      <w:r>
+        <w:rPr>
+          <w:lang w:val="en-US" w:bidi="th-TH"/>
+        </w:rPr>
+        <w:t xml:space="preserve">in a single </w:t>
+      </w:r>
+      <w:proofErr w:type="spellStart"/>
+      <w:r>
+        <w:rPr>
+          <w:lang w:val="en-US" w:bidi="th-TH"/>
+        </w:rPr>
+        <w:t>HBase</w:t>
+      </w:r>
+      <w:proofErr w:type="spellEnd"/>
+      <w:r>
+        <w:rPr>
+          <w:lang w:val="en-US" w:bidi="th-TH"/>
+        </w:rPr>
+        <w:t xml:space="preserve"> row, </w:t>
+      </w:r>
+      <w:r>
+        <w:rPr>
+          <w:lang w:val="en-US" w:bidi="th-TH"/>
+        </w:rPr>
+        <w:t xml:space="preserve">every column </w:t>
+      </w:r>
+      <w:r>
+        <w:rPr>
+          <w:lang w:val="en-US" w:bidi="th-TH"/>
+        </w:rPr>
+        <w:t>name must be "o</w:t>
+      </w:r>
+      <w:r>
+        <w:rPr>
+          <w:lang w:val="en-US" w:bidi="th-TH"/>
+        </w:rPr>
+        <w:t xml:space="preserve">verridden" to uniquely identify </w:t>
+      </w:r>
+      <w:r>
+        <w:rPr>
+          <w:lang w:val="en-US" w:bidi="th-TH"/>
+        </w:rPr>
+        <w:t>each field</w:t>
+      </w:r>
+      <w:r>
+        <w:rPr>
+          <w:lang w:val="en-US" w:bidi="th-TH"/>
+        </w:rPr>
+        <w:t>. This is because</w:t>
+      </w:r>
+      <w:r>
+        <w:rPr>
+          <w:lang w:val="en-US" w:bidi="th-TH"/>
+        </w:rPr>
+        <w:t xml:space="preserve"> every column key in a row must be</w:t>
+      </w:r>
+      <w:r>
+        <w:rPr>
+          <w:lang w:val="en-US" w:bidi="th-TH"/>
+        </w:rPr>
+        <w:t xml:space="preserve"> unique in </w:t>
+      </w:r>
+      <w:proofErr w:type="spellStart"/>
+      <w:r>
+        <w:rPr>
+          <w:lang w:val="en-US" w:bidi="th-TH"/>
+        </w:rPr>
+        <w:t>HBase</w:t>
+      </w:r>
+      <w:proofErr w:type="spellEnd"/>
+      <w:r>
+        <w:rPr>
+          <w:lang w:val="en-US" w:bidi="th-TH"/>
+        </w:rPr>
+        <w:t xml:space="preserve">, as a row is essentially a qualifier/value pair map. </w:t>
+      </w:r>
+      <w:r>
+        <w:rPr>
+          <w:lang w:val="en-US" w:bidi="th-TH"/>
+        </w:rPr>
+        <w:t xml:space="preserve">Not only must the column keys for </w:t>
+      </w:r>
+      <w:r>
+        <w:rPr>
+          <w:lang w:val="en-US" w:bidi="th-TH"/>
+        </w:rPr>
+        <w:t xml:space="preserve">fields within a single entity </w:t>
+      </w:r>
+      <w:r>
+        <w:rPr>
+          <w:lang w:val="en-US" w:bidi="th-TH"/>
+        </w:rPr>
+        <w:t>be unique, but every column</w:t>
+      </w:r>
+      <w:r>
+        <w:rPr>
+          <w:lang w:val="en-US" w:bidi="th-TH"/>
+        </w:rPr>
+        <w:t xml:space="preserve"> key </w:t>
+      </w:r>
+      <w:r>
+        <w:rPr>
+          <w:lang w:val="en-US" w:bidi="th-TH"/>
+        </w:rPr>
+        <w:t xml:space="preserve">must be unique </w:t>
+      </w:r>
+      <w:r>
+        <w:rPr>
+          <w:lang w:val="en-US" w:bidi="th-TH"/>
+        </w:rPr>
+        <w:t xml:space="preserve">for every field where </w:t>
+      </w:r>
+      <w:r>
+        <w:rPr>
+          <w:lang w:val="en-US" w:bidi="th-TH"/>
+        </w:rPr>
+        <w:t>many instances</w:t>
+      </w:r>
+      <w:r>
+        <w:rPr>
+          <w:lang w:val="en-US" w:bidi="th-TH"/>
+        </w:rPr>
+        <w:t xml:space="preserve"> </w:t>
+      </w:r>
+      <w:r>
+        <w:rPr>
+          <w:lang w:val="en-US" w:bidi="th-TH"/>
+        </w:rPr>
+        <w:t xml:space="preserve">of </w:t>
+      </w:r>
+      <w:r>
+        <w:rPr>
+          <w:lang w:val="en-US" w:bidi="th-TH"/>
+        </w:rPr>
+        <w:t>the same entity</w:t>
+      </w:r>
+      <w:r>
+        <w:rPr>
+          <w:lang w:val="en-US" w:bidi="th-TH"/>
+        </w:rPr>
+        <w:t xml:space="preserve"> type exist</w:t>
+      </w:r>
+      <w:r>
+        <w:rPr>
+          <w:lang w:val="en-US" w:bidi="th-TH"/>
+        </w:rPr>
+        <w:t xml:space="preserve"> </w:t>
+      </w:r>
+      <w:r>
+        <w:rPr>
+          <w:lang w:val="en-US" w:bidi="th-TH"/>
+        </w:rPr>
+        <w:t>within</w:t>
+      </w:r>
+      <w:r>
+        <w:rPr>
+          <w:lang w:val="en-US" w:bidi="th-TH"/>
+        </w:rPr>
+        <w:t xml:space="preserve"> the </w:t>
+      </w:r>
+      <w:r>
+        <w:rPr>
+          <w:lang w:val="en-US" w:bidi="th-TH"/>
+        </w:rPr>
+        <w:t>same data graph</w:t>
+      </w:r>
+      <w:r>
+        <w:rPr>
+          <w:lang w:val="en-US" w:bidi="th-TH"/>
+        </w:rPr>
+        <w:t>. For example</w:t>
+      </w:r>
+      <w:r>
+        <w:rPr>
+          <w:lang w:val="en-US" w:bidi="th-TH"/>
+        </w:rPr>
+        <w:t xml:space="preserve"> Profile-&gt;P</w:t>
+      </w:r>
+      <w:r>
+        <w:rPr>
+          <w:lang w:val="en-US" w:bidi="th-TH"/>
+        </w:rPr>
+        <w:t xml:space="preserve">erson-&gt;Contact-&gt;Address where </w:t>
+      </w:r>
+      <w:r>
+        <w:rPr>
+          <w:lang w:val="en-US" w:bidi="th-TH"/>
+        </w:rPr>
+        <w:t xml:space="preserve">Profile is the root entity of the graph and </w:t>
+      </w:r>
+      <w:r>
+        <w:rPr>
+          <w:lang w:val="en-US" w:bidi="th-TH"/>
+        </w:rPr>
+        <w:t xml:space="preserve">a </w:t>
+      </w:r>
+      <w:r>
+        <w:rPr>
+          <w:lang w:val="en-US" w:bidi="th-TH"/>
+        </w:rPr>
+        <w:t>P</w:t>
+      </w:r>
+      <w:r>
+        <w:rPr>
+          <w:lang w:val="en-US" w:bidi="th-TH"/>
+        </w:rPr>
+        <w:t>erson has multiple co</w:t>
+      </w:r>
+      <w:r>
+        <w:rPr>
+          <w:lang w:val="en-US" w:bidi="th-TH"/>
+        </w:rPr>
+        <w:t>ntacts (home, business, etc...)</w:t>
+      </w:r>
+      <w:r>
+        <w:rPr>
+          <w:lang w:val="en-US" w:bidi="th-TH"/>
+        </w:rPr>
+        <w:t xml:space="preserve">, and every field of every Contact entity is mapped to an </w:t>
+      </w:r>
+      <w:proofErr w:type="spellStart"/>
+      <w:r>
+        <w:rPr>
+          <w:lang w:val="en-US" w:bidi="th-TH"/>
+        </w:rPr>
+        <w:t>HBase</w:t>
+      </w:r>
+      <w:proofErr w:type="spellEnd"/>
+      <w:r>
+        <w:rPr>
+          <w:lang w:val="en-US" w:bidi="th-TH"/>
+        </w:rPr>
+        <w:t xml:space="preserve"> column and therefore must be unique. </w:t>
+      </w:r>
+    </w:p>
+    <w:p>
+      <w:pPr>
+        <w:rPr>
+          <w:lang w:val="en-US" w:bidi="th-TH"/>
+        </w:rPr>
+      </w:pPr>
+    </w:p>
+    <w:p>
+      <w:pPr>
+        <w:rPr>
+          <w:lang w:val="en-US" w:bidi="th-TH"/>
+        </w:rPr>
+      </w:pPr>
+      <w:r>
+        <w:rPr>
+          <w:lang w:val="en-US" w:bidi="th-TH"/>
+        </w:rPr>
+        <w:t>Though each Data Object has a &lt;a href="http://docs.oracle.com/javase/6/docs/api/java/util/UUID.html" target="#"&gt;UUID&lt;/a&gt;</w:t>
+      </w:r>
+      <w:r>
+        <w:rPr>
+          <w:lang w:val="en-US" w:bidi="th-TH"/>
+        </w:rPr>
+        <w:t xml:space="preserve">, a unique numeric sequence ID </w:t>
+      </w:r>
+      <w:r>
+        <w:rPr>
+          <w:lang w:val="en-US" w:bidi="th-TH"/>
+        </w:rPr>
+        <w:t>is used as being far more efficie</w:t>
+      </w:r>
+      <w:r>
+        <w:rPr>
+          <w:lang w:val="en-US" w:bidi="th-TH"/>
+        </w:rPr>
+        <w:t xml:space="preserve">nt in terms of length, and also </w:t>
+      </w:r>
+      <w:r>
+        <w:rPr>
+          <w:lang w:val="en-US" w:bidi="th-TH"/>
+        </w:rPr>
+        <w:t>allowing multiple rows to "line-up" i</w:t>
+      </w:r>
+      <w:r>
+        <w:rPr>
+          <w:lang w:val="en-US" w:bidi="th-TH"/>
+        </w:rPr>
+        <w:t xml:space="preserve">n a columnar fashion within an </w:t>
+      </w:r>
+      <w:proofErr w:type="spellStart"/>
+      <w:r>
+        <w:rPr>
+          <w:lang w:val="en-US" w:bidi="th-TH"/>
+        </w:rPr>
+        <w:t>HBase</w:t>
+      </w:r>
+      <w:proofErr w:type="spellEnd"/>
+      <w:r>
+        <w:rPr>
+          <w:lang w:val="en-US" w:bidi="th-TH"/>
+        </w:rPr>
+        <w:t xml:space="preserve"> table. This organization is help</w:t>
+      </w:r>
+      <w:r>
+        <w:rPr>
+          <w:lang w:val="en-US" w:bidi="th-TH"/>
+        </w:rPr>
+        <w:t xml:space="preserve">ful when viewing </w:t>
+      </w:r>
+      <w:proofErr w:type="gramStart"/>
+      <w:r>
+        <w:rPr>
+          <w:lang w:val="en-US" w:bidi="th-TH"/>
+        </w:rPr>
+        <w:t xml:space="preserve">an </w:t>
+      </w:r>
+      <w:proofErr w:type="spellStart"/>
+      <w:r>
+        <w:rPr>
+          <w:lang w:val="en-US" w:bidi="th-TH"/>
+        </w:rPr>
+        <w:t>HBase</w:t>
+      </w:r>
+      <w:proofErr w:type="spellEnd"/>
+      <w:r>
+        <w:rPr>
+          <w:lang w:val="en-US" w:bidi="th-TH"/>
+        </w:rPr>
+        <w:t xml:space="preserve"> table </w:t>
+      </w:r>
+      <w:r>
+        <w:rPr>
+          <w:lang w:val="en-US" w:bidi="th-TH"/>
+        </w:rPr>
+        <w:t>columns</w:t>
+      </w:r>
+      <w:proofErr w:type="gramEnd"/>
+      <w:r>
+        <w:rPr>
+          <w:lang w:val="en-US" w:bidi="th-TH"/>
+        </w:rPr>
+        <w:t xml:space="preserve"> in a relational mapping of spreadsheet based</w:t>
+      </w:r>
+      <w:r>
+        <w:rPr>
+          <w:lang w:val="en-US" w:bidi="th-TH"/>
+        </w:rPr>
+        <w:t xml:space="preserve"> tool for </w:t>
+      </w:r>
+      <w:r>
+        <w:rPr>
+          <w:lang w:val="en-US" w:bidi="th-TH"/>
+        </w:rPr>
+        <w:t xml:space="preserve">debugging or analysis.     </w:t>
+      </w:r>
+    </w:p>
+    <w:p>
+      <w:pPr>
+        <w:rPr>
+          <w:lang w:val="en-US" w:bidi="th-TH"/>
+        </w:rPr>
+      </w:pPr>
+    </w:p>
+    <w:p>
+      <w:pPr>
+        <w:rPr>
+          <w:lang w:val="en-US" w:bidi="th-TH"/>
+        </w:rPr>
+      </w:pPr>
+    </w:p>
+    <w:p>
+      <w:pPr>
+        <w:rPr>
+          <w:lang w:val="en-US" w:bidi="th-TH"/>
+        </w:rPr>
+      </w:pPr>
+    </w:p>
+    <w:p>
+      <w:pPr>
+        <w:pStyle w:val="Heading2"/>
+        <w:rPr>
+          <w:rFonts w:asciiTheme="majorHAnsi" w:hAnsiTheme="majorHAnsi" w:cs="Angsana New"/>
+          <w:b/>
+          <w:color w:val="984806" w:themeColor="accent6" w:themeShade="80"/>
           <w:lang w:bidi="th-TH"/>
         </w:rPr>
       </w:pPr>
-      <w:bookmarkStart w:id="19" w:name="_Toc332371606"/>
-      <w:r>
-        <w:rPr>
+      <w:r>
+        <w:rPr>
+          <w:rFonts w:asciiTheme="majorHAnsi" w:hAnsiTheme="majorHAnsi" w:cs="Angsana New"/>
+          <w:b/>
+          <w:color w:val="984806" w:themeColor="accent6" w:themeShade="80"/>
           <w:lang w:bidi="th-TH"/>
         </w:rPr>
-        <w:t>Graph Slice Query</w:t>
-      </w:r>
+        <w:t>Complex Filters</w:t>
+      </w:r>
+    </w:p>
+    <w:p>
+      <w:pPr>
+        <w:rPr>
+          <w:lang w:val="en-US" w:bidi="th-TH"/>
+        </w:rPr>
+      </w:pPr>
+    </w:p>
+    <w:p>
+      <w:pPr>
+        <w:rPr>
+          <w:lang w:val="en-US" w:bidi="th-TH"/>
+        </w:rPr>
+      </w:pPr>
+      <w:bookmarkStart w:id="19" w:name="_GoBack"/>
       <w:bookmarkEnd w:id="19"/>
     </w:p>
     <w:p>
       <w:pPr>
+        <w:pStyle w:val="Heading3"/>
+        <w:rPr>
+          <w:lang w:bidi="th-TH"/>
+        </w:rPr>
+      </w:pPr>
+      <w:r>
+        <w:rPr>
+          <w:lang w:bidi="th-TH"/>
+        </w:rPr>
+        <w:t>Row</w:t>
+      </w:r>
+      <w:r>
+        <w:rPr>
+          <w:lang w:bidi="th-TH"/>
+        </w:rPr>
+        <w:t xml:space="preserve"> </w:t>
+      </w:r>
+      <w:r>
+        <w:rPr>
+          <w:lang w:bidi="th-TH"/>
+        </w:rPr>
+        <w:t xml:space="preserve">Predicate </w:t>
+      </w:r>
+      <w:r>
+        <w:rPr>
+          <w:lang w:bidi="th-TH"/>
+        </w:rPr>
+        <w:t>Filters</w:t>
+      </w:r>
+    </w:p>
+    <w:p>
+      <w:pPr>
+        <w:rPr>
+          <w:lang w:val="en-US" w:bidi="th-TH"/>
+        </w:rPr>
+      </w:pPr>
+    </w:p>
+    <w:p>
+      <w:pPr>
+        <w:pStyle w:val="Heading3"/>
+        <w:rPr>
+          <w:lang w:bidi="th-TH"/>
+        </w:rPr>
+      </w:pPr>
+      <w:bookmarkStart w:id="20" w:name="_Toc335237090"/>
+      <w:r>
+        <w:rPr>
+          <w:lang w:bidi="th-TH"/>
+        </w:rPr>
+        <w:t xml:space="preserve">Graph Slice </w:t>
+      </w:r>
+      <w:bookmarkEnd w:id="20"/>
+      <w:r>
+        <w:rPr>
+          <w:lang w:bidi="th-TH"/>
+        </w:rPr>
+        <w:t>Filters</w:t>
+      </w:r>
+    </w:p>
+    <w:p>
+      <w:pPr>
+        <w:rPr>
+          <w:lang w:val="en-US" w:bidi="th-TH"/>
+        </w:rPr>
+      </w:pPr>
+      <w:r>
+        <w:rPr>
+          <w:lang w:val="en-US" w:bidi="th-TH"/>
+        </w:rPr>
+        <w:t>TBD</w:t>
+      </w:r>
+    </w:p>
+    <w:p>
+      <w:pPr>
+        <w:rPr>
+          <w:lang w:val="en-US" w:bidi="th-TH"/>
+        </w:rPr>
+      </w:pPr>
+    </w:p>
+    <w:p>
+      <w:pPr>
+        <w:rPr>
+          <w:lang w:val="en-US" w:bidi="th-TH"/>
+        </w:rPr>
+      </w:pPr>
+    </w:p>
+    <w:p>
+      <w:pPr>
+        <w:pStyle w:val="Heading2"/>
+        <w:rPr>
+          <w:rFonts w:asciiTheme="majorHAnsi" w:hAnsiTheme="majorHAnsi" w:cs="Angsana New"/>
+          <w:b/>
+          <w:color w:val="984806" w:themeColor="accent6" w:themeShade="80"/>
+          <w:lang w:bidi="th-TH"/>
+        </w:rPr>
+      </w:pPr>
+      <w:r>
+        <w:rPr>
+          <w:rFonts w:asciiTheme="majorHAnsi" w:hAnsiTheme="majorHAnsi" w:cs="Angsana New"/>
+          <w:b/>
+          <w:color w:val="984806" w:themeColor="accent6" w:themeShade="80"/>
+          <w:lang w:bidi="th-TH"/>
+        </w:rPr>
+        <w:t>Data Graphs</w:t>
+      </w:r>
+    </w:p>
+    <w:p>
+      <w:pPr>
+        <w:rPr>
+          <w:lang w:val="en-US" w:bidi="th-TH"/>
+        </w:rPr>
+      </w:pPr>
+    </w:p>
+    <w:p>
+      <w:pPr>
+        <w:rPr>
+          <w:lang w:val="en-US" w:bidi="th-TH"/>
+        </w:rPr>
+      </w:pPr>
+    </w:p>
+    <w:p>
+      <w:pPr>
+        <w:pStyle w:val="Heading3"/>
+        <w:rPr>
+          <w:lang w:bidi="th-TH"/>
+        </w:rPr>
+      </w:pPr>
+      <w:bookmarkStart w:id="21" w:name="_Toc335237087"/>
+      <w:r>
+        <w:rPr>
+          <w:lang w:bidi="th-TH"/>
+        </w:rPr>
+        <w:t>Data Graph Assembly</w:t>
+      </w:r>
+      <w:bookmarkEnd w:id="21"/>
+    </w:p>
+    <w:p>
+      <w:pPr>
+        <w:rPr>
+          <w:lang w:val="en-US" w:bidi="th-TH"/>
+        </w:rPr>
+      </w:pPr>
+      <w:r>
+        <w:rPr>
+          <w:lang w:val="en-US" w:bidi="th-TH"/>
+        </w:rPr>
+        <w:t>CloudGraph</w:t>
+      </w:r>
+      <w:r>
+        <w:rPr>
+          <w:lang w:val="en-US" w:bidi="th-TH"/>
+        </w:rPr>
+        <w:t>™</w:t>
+      </w:r>
+      <w:r>
+        <w:rPr>
+          <w:lang w:val="en-US" w:bidi="th-TH"/>
+        </w:rPr>
+        <w:t xml:space="preserve"> assembles complex graph structures from low level cloud database column qualifier-</w:t>
+      </w:r>
+      <w:r>
+        <w:rPr>
+          <w:lang w:val="en-US" w:bidi="th-TH"/>
+        </w:rPr>
+        <w:t>v</w:t>
+      </w:r>
+      <w:r>
+        <w:rPr>
+          <w:lang w:val="en-US" w:bidi="th-TH"/>
+        </w:rPr>
+        <w:t xml:space="preserve">alue pairs according to a given business domain model.  </w:t>
+      </w:r>
+    </w:p>
+    <w:p>
+      <w:pPr>
+        <w:rPr>
+          <w:lang w:val="en-US" w:bidi="th-TH"/>
+        </w:rPr>
+      </w:pPr>
+    </w:p>
+    <w:p>
+      <w:pPr>
+        <w:pStyle w:val="Heading3"/>
+        <w:rPr>
+          <w:lang w:bidi="th-TH"/>
+        </w:rPr>
+      </w:pPr>
+      <w:bookmarkStart w:id="22" w:name="_Toc335237088"/>
+      <w:r>
+        <w:rPr>
+          <w:lang w:bidi="th-TH"/>
+        </w:rPr>
+        <w:t>Data Graph State</w:t>
+      </w:r>
+      <w:bookmarkEnd w:id="22"/>
+    </w:p>
+    <w:p>
+      <w:pPr>
+        <w:rPr>
+          <w:lang w:val="en-US" w:bidi="th-TH"/>
+        </w:rPr>
+      </w:pPr>
+      <w:r>
+        <w:rPr>
+          <w:lang w:val="en-US" w:bidi="th-TH"/>
+        </w:rPr>
+        <w:t>TBD</w:t>
+      </w:r>
+    </w:p>
+    <w:p>
+      <w:pPr>
+        <w:pStyle w:val="Heading3"/>
+        <w:rPr>
+          <w:lang w:bidi="th-TH"/>
+        </w:rPr>
+      </w:pPr>
+      <w:bookmarkStart w:id="23" w:name="_Toc335237086"/>
+      <w:r>
+        <w:rPr>
+          <w:lang w:bidi="th-TH"/>
+        </w:rPr>
+        <w:t>Data Conversion</w:t>
+      </w:r>
+      <w:bookmarkEnd w:id="23"/>
+    </w:p>
+    <w:p>
+      <w:pPr>
+        <w:rPr>
+          <w:lang w:val="en-US" w:bidi="th-TH"/>
+        </w:rPr>
+      </w:pPr>
+      <w:proofErr w:type="spellStart"/>
+      <w:r>
+        <w:rPr>
+          <w:lang w:val="en-US" w:bidi="th-TH"/>
+        </w:rPr>
+        <w:t>CloudGraph</w:t>
+      </w:r>
+      <w:proofErr w:type="spellEnd"/>
+      <w:r>
+        <w:rPr>
+          <w:lang w:val="en-US" w:bidi="th-TH"/>
+        </w:rPr>
+        <w:t>™</w:t>
+      </w:r>
+      <w:r>
+        <w:rPr>
+          <w:lang w:val="en-US" w:bidi="th-TH"/>
+        </w:rPr>
+        <w:t xml:space="preserve"> handles the conversion and formatting of byte arrays, required by most cloud database API’s, to and from standard Java primitive and other data types specified in your business model. </w:t>
+      </w:r>
+      <w:proofErr w:type="spellStart"/>
+      <w:r>
+        <w:rPr>
+          <w:lang w:val="en-US" w:bidi="th-TH"/>
+        </w:rPr>
+        <w:t>CloudGraph</w:t>
+      </w:r>
+      <w:proofErr w:type="spellEnd"/>
+      <w:r>
+        <w:rPr>
+          <w:lang w:val="en-US" w:bidi="th-TH"/>
+        </w:rPr>
+        <w:t xml:space="preserve"> formats dates, timestamps as well as primitive types for minimal storage footprint within the target data store.</w:t>
+      </w:r>
+    </w:p>
+    <w:p>
+      <w:pPr>
+        <w:rPr>
+          <w:lang w:val="en-US" w:bidi="th-TH"/>
+        </w:rPr>
+      </w:pPr>
+    </w:p>
+    <w:p>
+      <w:pPr>
         <w:rPr>
           <w:lang w:val="en-US" w:bidi="th-TH"/>
         </w:rPr>
@@ -2691,27 +4145,14 @@
       <w:r>
         <w:t xml:space="preserve">Table </w:t>
       </w:r>
-      <w:r>
-        <w:fldChar w:fldCharType="begin"/>
-      </w:r>
-      <w:r>
-        <w:instrText xml:space="preserve"> SEQ Table \* ARABIC </w:instrText>
-      </w:r>
-      <w:r>
-        <w:fldChar w:fldCharType="separate"/>
-      </w:r>
-      <w:r>
-        <w:rPr>
-          <w:noProof/>
-        </w:rPr>
-        <w:t>1</w:t>
-      </w:r>
-      <w:r>
-        <w:rPr>
-          <w:noProof/>
-        </w:rPr>
-        <w:fldChar w:fldCharType="end"/>
-      </w:r>
+      <w:fldSimple w:instr=" SEQ Table \* ARABIC ">
+        <w:r>
+          <w:rPr>
+            <w:noProof/>
+          </w:rPr>
+          <w:t>1</w:t>
+        </w:r>
+      </w:fldSimple>
       <w:r>
         <w:t xml:space="preserve"> - Example Enterprise Java</w:t>
       </w:r>
@@ -3149,28 +4590,6 @@
     </w:p>
     <w:p>
       <w:pPr>
-        <w:pStyle w:val="Heading2"/>
-        <w:rPr>
-          <w:rFonts w:asciiTheme="majorHAnsi" w:hAnsiTheme="majorHAnsi" w:cs="Angsana New"/>
-          <w:b/>
-          <w:color w:val="984806" w:themeColor="accent6" w:themeShade="80"/>
-          <w:lang w:bidi="th-TH"/>
-        </w:rPr>
-      </w:pPr>
-      <w:bookmarkStart w:id="20" w:name="_Toc332371607"/>
-      <w:r>
-        <w:rPr>
-          <w:rFonts w:asciiTheme="majorHAnsi" w:hAnsiTheme="majorHAnsi" w:cs="Angsana New"/>
-          <w:b/>
-          <w:color w:val="984806" w:themeColor="accent6" w:themeShade="80"/>
-          <w:lang w:bidi="th-TH"/>
-        </w:rPr>
-        <w:t>Diagrams</w:t>
-      </w:r>
-      <w:bookmarkEnd w:id="20"/>
-    </w:p>
-    <w:p>
-      <w:pPr>
         <w:rPr>
           <w:lang w:val="en-US" w:bidi="th-TH"/>
         </w:rPr>
@@ -3191,7 +4610,7 @@
       </w:pPr>
     </w:p>
     <w:sectPr>
-      <w:footerReference w:type="default" r:id="rId15"/>
+      <w:footerReference w:type="default" r:id="rId17"/>
       <w:pgSz w:w="11907" w:h="16840" w:code="9"/>
       <w:pgMar w:top="1440" w:right="851" w:bottom="1440" w:left="1440" w:header="720" w:footer="403" w:gutter="0"/>
       <w:cols w:space="720"/>
@@ -3735,7 +5154,7 @@
               <w:noProof/>
               <w:lang w:bidi="th-TH"/>
             </w:rPr>
-            <w:t>4</w:t>
+            <w:t>5</w:t>
           </w:r>
           <w:r>
             <w:rPr>
@@ -3960,7 +5379,7 @@
         <v:path o:extrusionok="f" gradientshapeok="t" o:connecttype="rect"/>
         <o:lock v:ext="edit" aspectratio="t"/>
       </v:shapetype>
-      <v:shape id="_x0000_i1028" type="#_x0000_t75" style="width:12.55pt;height:12.55pt" o:bullet="t">
+      <v:shape id="_x0000_i1043" type="#_x0000_t75" style="width:12.75pt;height:12.75pt" o:bullet="t">
         <v:imagedata r:id="rId1" o:title=""/>
       </v:shape>
     </w:pict>
@@ -10309,7 +11728,7 @@
 </file>
 
 <file path=customXml/itemProps1.xml><?xml version="1.0" encoding="utf-8"?>
-<ds:datastoreItem xmlns:ds="http://schemas.openxmlformats.org/officeDocument/2006/customXml" ds:itemID="{160F9E32-0353-4854-9D07-E13FD28CEF38}">
+<ds:datastoreItem xmlns:ds="http://schemas.openxmlformats.org/officeDocument/2006/customXml" ds:itemID="{DD151DCD-88CE-40B1-89C7-3EB447EB868D}">
   <ds:schemaRefs>
     <ds:schemaRef ds:uri="http://schemas.openxmlformats.org/officeDocument/2006/bibliography"/>
   </ds:schemaRefs>

</xml_diff>

<commit_message>
hbase filter class renaming, reorg
</commit_message>
<xml_diff>
--- a/doc/CloudGraph-Architecture-Overview.docx
+++ b/doc/CloudGraph-Architecture-Overview.docx
@@ -3136,6 +3136,12 @@
         <w:rPr>
           <w:lang w:bidi="th-TH"/>
         </w:rPr>
+        <w:t xml:space="preserve">Composite </w:t>
+      </w:r>
+      <w:r>
+        <w:rPr>
+          <w:lang w:bidi="th-TH"/>
+        </w:rPr>
         <w:t>Key Generation</w:t>
       </w:r>
     </w:p>
@@ -3344,13 +3350,46 @@
     </w:p>
     <w:p>
       <w:pPr>
-        <w:rPr>
-          <w:lang w:val="en-US" w:bidi="th-TH"/>
-        </w:rPr>
-      </w:pPr>
+        <w:pStyle w:val="Heading3"/>
+        <w:rPr>
+          <w:lang w:bidi="th-TH"/>
+        </w:rPr>
+      </w:pPr>
+      <w:r>
+        <w:rPr>
+          <w:lang w:bidi="th-TH"/>
+        </w:rPr>
+        <w:t xml:space="preserve">Composite </w:t>
+      </w:r>
+      <w:r>
+        <w:rPr>
+          <w:lang w:bidi="th-TH"/>
+        </w:rPr>
+        <w:t xml:space="preserve">Key </w:t>
+      </w:r>
+      <w:r>
+        <w:rPr>
+          <w:lang w:bidi="th-TH"/>
+        </w:rPr>
+        <w:t>Configuration</w:t>
+      </w:r>
     </w:p>
     <w:p>
       <w:pPr>
+        <w:rPr>
+          <w:lang w:val="en-US" w:bidi="th-TH"/>
+        </w:rPr>
+      </w:pPr>
+    </w:p>
+    <w:p>
+      <w:pPr>
+        <w:rPr>
+          <w:lang w:val="en-US" w:bidi="th-TH"/>
+        </w:rPr>
+      </w:pPr>
+    </w:p>
+    <w:p>
+      <w:pPr>
         <w:pStyle w:val="Heading3"/>
         <w:rPr>
           <w:lang w:bidi="th-TH"/>
@@ -3361,6 +3400,7 @@
         <w:rPr>
           <w:lang w:bidi="th-TH"/>
         </w:rPr>
+        <w:lastRenderedPageBreak/>
         <w:t>Composite Row Keys</w:t>
       </w:r>
       <w:bookmarkEnd w:id="17"/>
@@ -3390,7 +3430,6 @@
         <w:rPr>
           <w:lang w:bidi="th-TH"/>
         </w:rPr>
-        <w:lastRenderedPageBreak/>
         <w:t xml:space="preserve">Composite </w:t>
       </w:r>
       <w:r>
@@ -3828,7 +3867,7 @@
           <w:color w:val="984806" w:themeColor="accent6" w:themeShade="80"/>
           <w:lang w:bidi="th-TH"/>
         </w:rPr>
-        <w:t>Complex Filters</w:t>
+        <w:t>Filters</w:t>
       </w:r>
     </w:p>
     <w:p>
@@ -3844,8 +3883,6 @@
           <w:lang w:val="en-US" w:bidi="th-TH"/>
         </w:rPr>
       </w:pPr>
-      <w:bookmarkStart w:id="19" w:name="_GoBack"/>
-      <w:bookmarkEnd w:id="19"/>
     </w:p>
     <w:p>
       <w:pPr>
@@ -3893,14 +3930,14 @@
           <w:lang w:bidi="th-TH"/>
         </w:rPr>
       </w:pPr>
-      <w:bookmarkStart w:id="20" w:name="_Toc335237090"/>
+      <w:bookmarkStart w:id="19" w:name="_Toc335237090"/>
       <w:r>
         <w:rPr>
           <w:lang w:bidi="th-TH"/>
         </w:rPr>
         <w:t xml:space="preserve">Graph Slice </w:t>
       </w:r>
-      <w:bookmarkEnd w:id="20"/>
+      <w:bookmarkEnd w:id="19"/>
       <w:r>
         <w:rPr>
           <w:lang w:bidi="th-TH"/>
@@ -3976,14 +4013,14 @@
           <w:lang w:bidi="th-TH"/>
         </w:rPr>
       </w:pPr>
-      <w:bookmarkStart w:id="21" w:name="_Toc335237087"/>
+      <w:bookmarkStart w:id="20" w:name="_Toc335237087"/>
       <w:r>
         <w:rPr>
           <w:lang w:bidi="th-TH"/>
         </w:rPr>
         <w:t>Data Graph Assembly</w:t>
       </w:r>
-      <w:bookmarkEnd w:id="21"/>
+      <w:bookmarkEnd w:id="20"/>
     </w:p>
     <w:p>
       <w:pPr>
@@ -4019,7 +4056,15 @@
         <w:rPr>
           <w:lang w:val="en-US" w:bidi="th-TH"/>
         </w:rPr>
-        <w:t xml:space="preserve">alue pairs according to a given business domain model.  </w:t>
+        <w:t>alue pairs according to a given business domain model</w:t>
+      </w:r>
+      <w:bookmarkStart w:id="21" w:name="_GoBack"/>
+      <w:bookmarkEnd w:id="21"/>
+      <w:r>
+        <w:rPr>
+          <w:lang w:val="en-US" w:bidi="th-TH"/>
+        </w:rPr>
+        <w:t xml:space="preserve">.  </w:t>
       </w:r>
     </w:p>
     <w:p>
@@ -5154,7 +5199,7 @@
               <w:noProof/>
               <w:lang w:bidi="th-TH"/>
             </w:rPr>
-            <w:t>5</w:t>
+            <w:t>4</w:t>
           </w:r>
           <w:r>
             <w:rPr>
@@ -5379,7 +5424,7 @@
         <v:path o:extrusionok="f" gradientshapeok="t" o:connecttype="rect"/>
         <o:lock v:ext="edit" aspectratio="t"/>
       </v:shapetype>
-      <v:shape id="_x0000_i1043" type="#_x0000_t75" style="width:12.75pt;height:12.75pt" o:bullet="t">
+      <v:shape id="_x0000_i1046" type="#_x0000_t75" style="width:12.75pt;height:12.75pt" o:bullet="t">
         <v:imagedata r:id="rId1" o:title=""/>
       </v:shape>
     </w:pict>
@@ -11728,7 +11773,7 @@
 </file>
 
 <file path=customXml/itemProps1.xml><?xml version="1.0" encoding="utf-8"?>
-<ds:datastoreItem xmlns:ds="http://schemas.openxmlformats.org/officeDocument/2006/customXml" ds:itemID="{DD151DCD-88CE-40B1-89C7-3EB447EB868D}">
+<ds:datastoreItem xmlns:ds="http://schemas.openxmlformats.org/officeDocument/2006/customXml" ds:itemID="{F49050DC-A392-4079-91AA-8EFC69682F58}">
   <ds:schemaRefs>
     <ds:schemaRef ds:uri="http://schemas.openxmlformats.org/officeDocument/2006/bibliography"/>
   </ds:schemaRefs>

</xml_diff>

<commit_message>
-federation features -config generalization
</commit_message>
<xml_diff>
--- a/doc/CloudGraph-Architecture-Overview.docx
+++ b/doc/CloudGraph-Architecture-Overview.docx
@@ -5718,21 +5718,7 @@
         <w:rPr>
           <w:lang w:val="en-US" w:bidi="th-TH"/>
         </w:rPr>
-        <w:t xml:space="preserve"> order to </w:t>
-      </w:r>
-      <w:proofErr w:type="gramStart"/>
-      <w:r>
-        <w:rPr>
-          <w:lang w:val="en-US" w:bidi="th-TH"/>
-        </w:rPr>
-        <w:t>persist</w:t>
-      </w:r>
-      <w:proofErr w:type="gramEnd"/>
-      <w:r>
-        <w:rPr>
-          <w:lang w:val="en-US" w:bidi="th-TH"/>
-        </w:rPr>
-        <w:t xml:space="preserve"> any </w:t>
+        <w:t xml:space="preserve"> order to persist any </w:t>
       </w:r>
       <w:r>
         <w:rPr>
@@ -7993,6 +7979,9 @@
         </w:rPr>
       </w:pPr>
       <w:bookmarkStart w:id="47" w:name="_Toc338179578"/>
+      <w:bookmarkStart w:id="48" w:name="_Ref339106836"/>
+      <w:bookmarkStart w:id="49" w:name="_Ref339106919"/>
+      <w:bookmarkStart w:id="50" w:name="_Ref339106964"/>
       <w:r>
         <w:rPr>
           <w:lang w:bidi="th-TH"/>
@@ -8000,6 +7989,9 @@
         <w:t>Data Graph State</w:t>
       </w:r>
       <w:bookmarkEnd w:id="47"/>
+      <w:bookmarkEnd w:id="48"/>
+      <w:bookmarkEnd w:id="49"/>
+      <w:bookmarkEnd w:id="50"/>
     </w:p>
     <w:p>
       <w:pPr>
@@ -8209,7 +8201,7 @@
           <w:lang w:bidi="th-TH"/>
         </w:rPr>
       </w:pPr>
-      <w:bookmarkStart w:id="48" w:name="_Toc338179579"/>
+      <w:bookmarkStart w:id="51" w:name="_Toc338179579"/>
       <w:r>
         <w:rPr>
           <w:rFonts w:asciiTheme="majorHAnsi" w:hAnsiTheme="majorHAnsi" w:cs="Angsana New"/>
@@ -8228,7 +8220,7 @@
         </w:rPr>
         <w:t>ion</w:t>
       </w:r>
-      <w:bookmarkEnd w:id="48"/>
+      <w:bookmarkEnd w:id="51"/>
     </w:p>
     <w:p>
       <w:pPr>
@@ -8293,14 +8285,14 @@
           <w:lang w:bidi="th-TH"/>
         </w:rPr>
       </w:pPr>
-      <w:bookmarkStart w:id="49" w:name="_Toc338179580"/>
+      <w:bookmarkStart w:id="52" w:name="_Toc338179580"/>
       <w:r>
         <w:rPr>
           <w:lang w:bidi="th-TH"/>
         </w:rPr>
         <w:t>Federated Data Graphs</w:t>
       </w:r>
-      <w:bookmarkEnd w:id="49"/>
+      <w:bookmarkEnd w:id="52"/>
     </w:p>
     <w:p>
       <w:pPr>
@@ -8324,16 +8316,8 @@
         <w:rPr>
           <w:lang w:val="en-US" w:bidi="th-TH"/>
         </w:rPr>
-        <w:t xml:space="preserve"> 1.) </w:t>
-      </w:r>
-      <w:proofErr w:type="gramStart"/>
-      <w:r>
-        <w:rPr>
-          <w:lang w:val="en-US" w:bidi="th-TH"/>
-        </w:rPr>
-        <w:t>within</w:t>
-      </w:r>
-      <w:proofErr w:type="gramEnd"/>
+        <w:t>.</w:t>
+      </w:r>
       <w:r>
         <w:rPr>
           <w:lang w:val="en-US" w:bidi="th-TH"/>
@@ -8344,59 +8328,139 @@
         <w:rPr>
           <w:lang w:val="en-US" w:bidi="th-TH"/>
         </w:rPr>
-        <w:t xml:space="preserve">a single row </w:t>
-      </w:r>
-      <w:r>
-        <w:rPr>
-          <w:lang w:val="en-US" w:bidi="th-TH"/>
-        </w:rPr>
-        <w:t xml:space="preserve">2.) </w:t>
-      </w:r>
-      <w:proofErr w:type="gramStart"/>
-      <w:r>
-        <w:rPr>
-          <w:lang w:val="en-US" w:bidi="th-TH"/>
-        </w:rPr>
-        <w:t>within</w:t>
-      </w:r>
-      <w:proofErr w:type="gramEnd"/>
-      <w:r>
-        <w:rPr>
-          <w:lang w:val="en-US" w:bidi="th-TH"/>
-        </w:rPr>
-        <w:t xml:space="preserve"> multiple rows of a single t</w:t>
-      </w:r>
-      <w:r>
-        <w:rPr>
-          <w:lang w:val="en-US" w:bidi="th-TH"/>
-        </w:rPr>
-        <w:t xml:space="preserve">able, or </w:t>
-      </w:r>
-      <w:r>
-        <w:rPr>
-          <w:lang w:val="en-US" w:bidi="th-TH"/>
-        </w:rPr>
-        <w:t xml:space="preserve">3.) </w:t>
-      </w:r>
-      <w:proofErr w:type="gramStart"/>
-      <w:r>
-        <w:rPr>
-          <w:lang w:val="en-US" w:bidi="th-TH"/>
-        </w:rPr>
-        <w:t>within</w:t>
-      </w:r>
-      <w:proofErr w:type="gramEnd"/>
-      <w:r>
-        <w:rPr>
-          <w:lang w:val="en-US" w:bidi="th-TH"/>
-        </w:rPr>
-        <w:t xml:space="preserve"> multiple rows across</w:t>
-      </w:r>
-      <w:r>
-        <w:rPr>
-          <w:lang w:val="en-US" w:bidi="th-TH"/>
-        </w:rPr>
-        <w:t xml:space="preserve"> multiple tables.</w:t>
+        <w:t xml:space="preserve">Under </w:t>
+      </w:r>
+      <w:r>
+        <w:rPr>
+          <w:lang w:val="en-US" w:bidi="th-TH"/>
+        </w:rPr>
+        <w:t>CloudGraph</w:t>
+      </w:r>
+      <w:r>
+        <w:rPr>
+          <w:lang w:val="en-US" w:bidi="th-TH"/>
+        </w:rPr>
+        <w:t>™</w:t>
+      </w:r>
+      <w:r>
+        <w:rPr>
+          <w:lang w:val="en-US" w:bidi="th-TH"/>
+        </w:rPr>
+        <w:t>, a</w:t>
+      </w:r>
+      <w:r>
+        <w:rPr>
+          <w:lang w:val="en-US" w:bidi="th-TH"/>
+        </w:rPr>
+        <w:t xml:space="preserve">n entire data graph may be stored within a single table row, but may </w:t>
+      </w:r>
+      <w:r>
+        <w:rPr>
+          <w:lang w:val="en-US" w:bidi="th-TH"/>
+        </w:rPr>
+        <w:t xml:space="preserve">also </w:t>
+      </w:r>
+      <w:r>
+        <w:rPr>
+          <w:lang w:val="en-US" w:bidi="th-TH"/>
+        </w:rPr>
+        <w:t>span multiple rows within a single table</w:t>
+      </w:r>
+      <w:r>
+        <w:rPr>
+          <w:lang w:val="en-US" w:bidi="th-TH"/>
+        </w:rPr>
+        <w:t>,</w:t>
+      </w:r>
+      <w:r>
+        <w:rPr>
+          <w:lang w:val="en-US" w:bidi="th-TH"/>
+        </w:rPr>
+        <w:t xml:space="preserve"> or even multiple rows </w:t>
+      </w:r>
+      <w:r>
+        <w:rPr>
+          <w:lang w:val="en-US" w:bidi="th-TH"/>
+        </w:rPr>
+        <w:t xml:space="preserve">federated </w:t>
+      </w:r>
+      <w:r>
+        <w:rPr>
+          <w:lang w:val="en-US" w:bidi="th-TH"/>
+        </w:rPr>
+        <w:t xml:space="preserve">across multiple </w:t>
+      </w:r>
+      <w:r>
+        <w:rPr>
+          <w:lang w:val="en-US" w:bidi="th-TH"/>
+        </w:rPr>
+        <w:t xml:space="preserve">data store </w:t>
+      </w:r>
+      <w:r>
+        <w:rPr>
+          <w:lang w:val="en-US" w:bidi="th-TH"/>
+        </w:rPr>
+        <w:t>tables.</w:t>
+      </w:r>
+      <w:r>
+        <w:rPr>
+          <w:lang w:val="en-US" w:bidi="th-TH"/>
+        </w:rPr>
+        <w:t xml:space="preserve"> Federation is enabled </w:t>
+      </w:r>
+      <w:r>
+        <w:rPr>
+          <w:lang w:val="en-US" w:bidi="th-TH"/>
+        </w:rPr>
+        <w:t>based on various co</w:t>
+      </w:r>
+      <w:r>
+        <w:rPr>
+          <w:lang w:val="en-US" w:bidi="th-TH"/>
+        </w:rPr>
+        <w:t xml:space="preserve">nfiguration settings </w:t>
+      </w:r>
+      <w:r>
+        <w:rPr>
+          <w:lang w:val="en-US" w:bidi="th-TH"/>
+        </w:rPr>
+        <w:t xml:space="preserve">within the </w:t>
+      </w:r>
+      <w:r>
+        <w:rPr>
+          <w:lang w:val="en-US" w:bidi="th-TH"/>
+        </w:rPr>
+        <w:t>CloudGraph</w:t>
+      </w:r>
+      <w:r>
+        <w:rPr>
+          <w:lang w:val="en-US" w:bidi="th-TH"/>
+        </w:rPr>
+        <w:t>™</w:t>
+      </w:r>
+      <w:r>
+        <w:rPr>
+          <w:lang w:val="en-US" w:bidi="th-TH"/>
+        </w:rPr>
+        <w:t xml:space="preserve"> configuration</w:t>
+      </w:r>
+      <w:r>
+        <w:rPr>
+          <w:lang w:val="en-US" w:bidi="th-TH"/>
+        </w:rPr>
+        <w:t>, and therefore</w:t>
+      </w:r>
+      <w:r>
+        <w:rPr>
+          <w:lang w:val="en-US" w:bidi="th-TH"/>
+        </w:rPr>
+        <w:t xml:space="preserve"> no special model annotations are necessary</w:t>
+      </w:r>
+      <w:r>
+        <w:rPr>
+          <w:lang w:val="en-US" w:bidi="th-TH"/>
+        </w:rPr>
+        <w:t>.</w:t>
       </w:r>
       <w:r>
         <w:rPr>
@@ -8414,53 +8478,171 @@
         <w:rPr>
           <w:lang w:val="en-US" w:bidi="th-TH"/>
         </w:rPr>
-        <w:t xml:space="preserve">Domain model properties annotated using the </w:t>
-      </w:r>
-      <w:hyperlink r:id="rId22" w:history="1">
-        <w:r>
-          <w:rPr>
-            <w:rStyle w:val="Hyperlink"/>
-            <w:rFonts w:ascii="Arial" w:hAnsi="Arial" w:cs="Arial"/>
-            <w:color w:val="F79646" w:themeColor="accent6"/>
-            <w:lang w:val="en-US" w:bidi="th-TH"/>
-          </w:rPr>
-          <w:t>Key</w:t>
-        </w:r>
-      </w:hyperlink>
-      <w:r>
-        <w:rPr>
-          <w:lang w:val="en-US" w:bidi="th-TH"/>
-        </w:rPr>
-        <w:t xml:space="preserve"> stereotype </w:t>
-      </w:r>
-      <w:r>
-        <w:rPr>
-          <w:lang w:val="en-US" w:bidi="th-TH"/>
-        </w:rPr>
-        <w:t xml:space="preserve">with the type value </w:t>
-      </w:r>
-      <w:r>
-        <w:rPr>
-          <w:lang w:val="en-US" w:bidi="th-TH"/>
-        </w:rPr>
-        <w:t xml:space="preserve">set to </w:t>
-      </w:r>
-      <w:hyperlink r:id="rId23" w:history="1">
-        <w:r>
-          <w:rPr>
-            <w:rStyle w:val="Hyperlink"/>
-            <w:rFonts w:ascii="Arial" w:hAnsi="Arial" w:cs="Arial"/>
-            <w:color w:val="F79646" w:themeColor="accent6"/>
-            <w:lang w:val="en-US" w:bidi="th-TH"/>
-          </w:rPr>
-          <w:t>KeyType</w:t>
-        </w:r>
-      </w:hyperlink>
-      <w:r>
-        <w:rPr>
-          <w:lang w:val="en-US" w:bidi="th-TH"/>
-        </w:rPr>
-        <w:t xml:space="preserve"> external are detected by </w:t>
+        <w:t xml:space="preserve"> </w:t>
+      </w:r>
+    </w:p>
+    <w:p>
+      <w:pPr>
+        <w:rPr>
+          <w:lang w:val="en-US" w:bidi="th-TH"/>
+        </w:rPr>
+      </w:pPr>
+      <w:r>
+        <w:rPr>
+          <w:lang w:val="en-US" w:bidi="th-TH"/>
+        </w:rPr>
+        <w:t xml:space="preserve"> </w:t>
+      </w:r>
+      <w:r>
+        <w:rPr>
+          <w:lang w:val="en-US" w:bidi="th-TH"/>
+        </w:rPr>
+        <w:t xml:space="preserve"> </w:t>
+      </w:r>
+    </w:p>
+    <w:p>
+      <w:pPr>
+        <w:rPr>
+          <w:lang w:val="en-US" w:bidi="th-TH"/>
+        </w:rPr>
+      </w:pPr>
+      <w:r>
+        <w:rPr>
+          <w:lang w:val="en-US" w:bidi="th-TH"/>
+        </w:rPr>
+        <w:t>F</w:t>
+      </w:r>
+      <w:r>
+        <w:rPr>
+          <w:lang w:val="en-US" w:bidi="th-TH"/>
+        </w:rPr>
+        <w:t xml:space="preserve">ederation is useful where various </w:t>
+      </w:r>
+      <w:r>
+        <w:rPr>
+          <w:lang w:val="en-US" w:bidi="th-TH"/>
+        </w:rPr>
+        <w:t xml:space="preserve">distinct portions </w:t>
+      </w:r>
+      <w:r>
+        <w:rPr>
+          <w:lang w:val="en-US" w:bidi="th-TH"/>
+        </w:rPr>
+        <w:t>of the</w:t>
+      </w:r>
+      <w:r>
+        <w:rPr>
+          <w:lang w:val="en-US" w:bidi="th-TH"/>
+        </w:rPr>
+        <w:t xml:space="preserve"> domain</w:t>
+      </w:r>
+      <w:r>
+        <w:rPr>
+          <w:lang w:val="en-US" w:bidi="th-TH"/>
+        </w:rPr>
+        <w:t xml:space="preserve"> model</w:t>
+      </w:r>
+      <w:r>
+        <w:rPr>
+          <w:lang w:val="en-US" w:bidi="th-TH"/>
+        </w:rPr>
+        <w:t>, for example shared media content,</w:t>
+      </w:r>
+      <w:r>
+        <w:rPr>
+          <w:lang w:val="en-US" w:bidi="th-TH"/>
+        </w:rPr>
+        <w:t xml:space="preserve"> must be</w:t>
+      </w:r>
+      <w:r>
+        <w:rPr>
+          <w:lang w:val="en-US" w:bidi="th-TH"/>
+        </w:rPr>
+        <w:t xml:space="preserve"> isolated </w:t>
+      </w:r>
+      <w:r>
+        <w:rPr>
+          <w:lang w:val="en-US" w:bidi="th-TH"/>
+        </w:rPr>
+        <w:t>from other parts of a mode</w:t>
+      </w:r>
+      <w:r>
+        <w:rPr>
+          <w:lang w:val="en-US" w:bidi="th-TH"/>
+        </w:rPr>
+        <w:t xml:space="preserve">l, for example a </w:t>
+      </w:r>
+      <w:r>
+        <w:rPr>
+          <w:lang w:val="en-US" w:bidi="th-TH"/>
+        </w:rPr>
+        <w:t>package</w:t>
+      </w:r>
+      <w:r>
+        <w:rPr>
+          <w:lang w:val="en-US" w:bidi="th-TH"/>
+        </w:rPr>
+        <w:t xml:space="preserve"> containing user profile related entities</w:t>
+      </w:r>
+      <w:r>
+        <w:rPr>
+          <w:lang w:val="en-US" w:bidi="th-TH"/>
+        </w:rPr>
+        <w:t xml:space="preserve">. This is often </w:t>
+      </w:r>
+      <w:r>
+        <w:rPr>
+          <w:lang w:val="en-US" w:bidi="th-TH"/>
+        </w:rPr>
+        <w:t xml:space="preserve">because of </w:t>
+      </w:r>
+      <w:r>
+        <w:rPr>
+          <w:lang w:val="en-US" w:bidi="th-TH"/>
+        </w:rPr>
+        <w:t>widely varying usage scenarios</w:t>
+      </w:r>
+      <w:r>
+        <w:rPr>
+          <w:lang w:val="en-US" w:bidi="th-TH"/>
+        </w:rPr>
+        <w:t xml:space="preserve"> across</w:t>
+      </w:r>
+      <w:r>
+        <w:rPr>
+          <w:lang w:val="en-US" w:bidi="th-TH"/>
+        </w:rPr>
+        <w:t xml:space="preserve"> these respective packages</w:t>
+      </w:r>
+      <w:r>
+        <w:rPr>
+          <w:lang w:val="en-US" w:bidi="th-TH"/>
+        </w:rPr>
+        <w:t>. For example the media content is shared by</w:t>
+      </w:r>
+      <w:r>
+        <w:rPr>
+          <w:lang w:val="en-US" w:bidi="th-TH"/>
+        </w:rPr>
+        <w:t xml:space="preserve"> many users and the profile package is accessible only to a single user</w:t>
+      </w:r>
+      <w:r>
+        <w:rPr>
+          <w:lang w:val="en-US" w:bidi="th-TH"/>
+        </w:rPr>
+        <w:t xml:space="preserve">, </w:t>
+      </w:r>
+      <w:r>
+        <w:rPr>
+          <w:lang w:val="en-US" w:bidi="th-TH"/>
+        </w:rPr>
+        <w:t xml:space="preserve">its owner. </w:t>
+      </w:r>
+      <w:r>
+        <w:rPr>
+          <w:lang w:val="en-US" w:bidi="th-TH"/>
+        </w:rPr>
+        <w:t xml:space="preserve">In this case the </w:t>
       </w:r>
       <w:r>
         <w:rPr>
@@ -8478,45 +8660,625 @@
         <w:rPr>
           <w:lang w:val="en-US" w:bidi="th-TH"/>
         </w:rPr>
+        <w:t xml:space="preserve"> configuration could be federated</w:t>
+      </w:r>
+      <w:r>
+        <w:rPr>
+          <w:lang w:val="en-US" w:bidi="th-TH"/>
+        </w:rPr>
         <w:t xml:space="preserve"> </w:t>
       </w:r>
       <w:r>
         <w:rPr>
           <w:lang w:val="en-US" w:bidi="th-TH"/>
         </w:rPr>
-        <w:t xml:space="preserve">and used to </w:t>
-      </w:r>
-      <w:proofErr w:type="gramStart"/>
-      <w:r>
-        <w:rPr>
-          <w:lang w:val="en-US" w:bidi="th-TH"/>
-        </w:rPr>
-        <w:t>persist</w:t>
-      </w:r>
-      <w:proofErr w:type="gramEnd"/>
-      <w:r>
-        <w:rPr>
-          <w:lang w:val="en-US" w:bidi="th-TH"/>
-        </w:rPr>
-        <w:t xml:space="preserve"> a data graph across any number of configured data store tables. </w:t>
-      </w:r>
-      <w:r>
-        <w:rPr>
-          <w:lang w:val="en-US" w:bidi="th-TH"/>
-        </w:rPr>
-        <w:t xml:space="preserve">Such federation is useful where various portions of a domain model have </w:t>
-      </w:r>
-      <w:r>
-        <w:rPr>
-          <w:lang w:val="en-US" w:bidi="th-TH"/>
-        </w:rPr>
-        <w:t xml:space="preserve">been isolated within multiple tables because of </w:t>
-      </w:r>
-      <w:r>
-        <w:rPr>
-          <w:lang w:val="en-US" w:bidi="th-TH"/>
-        </w:rPr>
-        <w:t>widely varying usage scenarios</w:t>
+        <w:t xml:space="preserve">isolating shared media content within one cloud data store table, and user profile data within another </w:t>
+      </w:r>
+      <w:r>
+        <w:rPr>
+          <w:lang w:val="en-US" w:bidi="th-TH"/>
+        </w:rPr>
+        <w:t>cloud data store table</w:t>
+      </w:r>
+      <w:r>
+        <w:rPr>
+          <w:lang w:val="en-US" w:bidi="th-TH"/>
+        </w:rPr>
+        <w:t xml:space="preserve">. </w:t>
+      </w:r>
+    </w:p>
+    <w:p>
+      <w:pPr>
+        <w:rPr>
+          <w:lang w:val="en-US" w:bidi="th-TH"/>
+        </w:rPr>
+      </w:pPr>
+    </w:p>
+    <w:p>
+      <w:pPr>
+        <w:rPr>
+          <w:lang w:val="en-US" w:bidi="th-TH"/>
+        </w:rPr>
+      </w:pPr>
+      <w:r>
+        <w:rPr>
+          <w:lang w:val="en-US" w:bidi="th-TH"/>
+        </w:rPr>
+        <w:t>In summary b</w:t>
+      </w:r>
+      <w:r>
+        <w:rPr>
+          <w:lang w:val="en-US" w:bidi="th-TH"/>
+        </w:rPr>
+        <w:t>ased on configuration</w:t>
+      </w:r>
+      <w:r>
+        <w:rPr>
+          <w:lang w:val="en-US" w:bidi="th-TH"/>
+        </w:rPr>
+        <w:t xml:space="preserve"> settings, a data graph may be persisted:</w:t>
+      </w:r>
+      <w:r>
+        <w:rPr>
+          <w:lang w:val="en-US" w:bidi="th-TH"/>
+        </w:rPr>
+        <w:t xml:space="preserve"> </w:t>
+      </w:r>
+    </w:p>
+    <w:p>
+      <w:pPr>
+        <w:rPr>
+          <w:lang w:val="en-US" w:bidi="th-TH"/>
+        </w:rPr>
+      </w:pPr>
+    </w:p>
+    <w:p>
+      <w:pPr>
+        <w:pStyle w:val="ListParagraph"/>
+        <w:numPr>
+          <w:ilvl w:val="0"/>
+          <w:numId w:val="4"/>
+        </w:numPr>
+        <w:rPr>
+          <w:lang w:val="en-US" w:bidi="th-TH"/>
+        </w:rPr>
+      </w:pPr>
+      <w:r>
+        <w:rPr>
+          <w:lang w:val="en-US" w:bidi="th-TH"/>
+        </w:rPr>
+        <w:t>Within a</w:t>
+      </w:r>
+      <w:r>
+        <w:rPr>
+          <w:lang w:val="en-US" w:bidi="th-TH"/>
+        </w:rPr>
+        <w:t xml:space="preserve"> single</w:t>
+      </w:r>
+      <w:r>
+        <w:rPr>
+          <w:lang w:val="en-US" w:bidi="th-TH"/>
+        </w:rPr>
+        <w:t xml:space="preserve"> table</w:t>
+      </w:r>
+      <w:r>
+        <w:rPr>
+          <w:lang w:val="en-US" w:bidi="th-TH"/>
+        </w:rPr>
+        <w:t xml:space="preserve"> row </w:t>
+      </w:r>
+    </w:p>
+    <w:p>
+      <w:pPr>
+        <w:pStyle w:val="ListParagraph"/>
+        <w:numPr>
+          <w:ilvl w:val="0"/>
+          <w:numId w:val="4"/>
+        </w:numPr>
+        <w:rPr>
+          <w:lang w:val="en-US" w:bidi="th-TH"/>
+        </w:rPr>
+      </w:pPr>
+      <w:r>
+        <w:rPr>
+          <w:lang w:val="en-US" w:bidi="th-TH"/>
+        </w:rPr>
+        <w:t>Across m</w:t>
+      </w:r>
+      <w:r>
+        <w:rPr>
+          <w:lang w:val="en-US" w:bidi="th-TH"/>
+        </w:rPr>
+        <w:t xml:space="preserve">ultiple rows of a single table </w:t>
+      </w:r>
+    </w:p>
+    <w:p>
+      <w:pPr>
+        <w:pStyle w:val="ListParagraph"/>
+        <w:numPr>
+          <w:ilvl w:val="0"/>
+          <w:numId w:val="4"/>
+        </w:numPr>
+        <w:rPr>
+          <w:lang w:val="en-US" w:bidi="th-TH"/>
+        </w:rPr>
+      </w:pPr>
+      <w:r>
+        <w:rPr>
+          <w:lang w:val="en-US" w:bidi="th-TH"/>
+        </w:rPr>
+        <w:t>Across multiple rows and</w:t>
+      </w:r>
+      <w:r>
+        <w:rPr>
+          <w:lang w:val="en-US" w:bidi="th-TH"/>
+        </w:rPr>
+        <w:t xml:space="preserve"> multiple tables</w:t>
+      </w:r>
+    </w:p>
+    <w:p>
+      <w:pPr>
+        <w:rPr>
+          <w:lang w:val="en-US" w:bidi="th-TH"/>
+        </w:rPr>
+      </w:pPr>
+    </w:p>
+    <w:p>
+      <w:pPr>
+        <w:pStyle w:val="Heading4"/>
+        <w:rPr>
+          <w:lang w:bidi="th-TH"/>
+        </w:rPr>
+      </w:pPr>
+      <w:bookmarkStart w:id="53" w:name="_Toc338179583"/>
+      <w:r>
+        <w:rPr>
+          <w:lang w:bidi="th-TH"/>
+        </w:rPr>
+        <w:t>Federated Graph Creation</w:t>
+      </w:r>
+      <w:bookmarkEnd w:id="53"/>
+    </w:p>
+    <w:p>
+      <w:pPr>
+        <w:rPr>
+          <w:lang w:val="en-US" w:bidi="th-TH"/>
+        </w:rPr>
+      </w:pPr>
+      <w:r>
+        <w:rPr>
+          <w:lang w:val="en-US" w:bidi="th-TH"/>
+        </w:rPr>
+        <w:t xml:space="preserve">As a federated graph is persisted for the first time, data object nodes are ordered based on a detection algorithm which establishes the nature of the relations or associations between their respective types. For example where a source node is related </w:t>
+      </w:r>
+      <w:r>
+        <w:rPr>
+          <w:lang w:val="en-US" w:bidi="th-TH"/>
+        </w:rPr>
+        <w:t xml:space="preserve">directly or indirectly </w:t>
+      </w:r>
+      <w:r>
+        <w:rPr>
+          <w:lang w:val="en-US" w:bidi="th-TH"/>
+        </w:rPr>
+        <w:t xml:space="preserve">to a target node through </w:t>
+      </w:r>
+      <w:r>
+        <w:rPr>
+          <w:lang w:val="en-US" w:bidi="th-TH"/>
+        </w:rPr>
+        <w:t xml:space="preserve">only </w:t>
+      </w:r>
+      <w:r>
+        <w:rPr>
+          <w:lang w:val="en-US" w:bidi="th-TH"/>
+        </w:rPr>
+        <w:t>singular relation(s)</w:t>
+      </w:r>
+      <w:r>
+        <w:rPr>
+          <w:lang w:val="en-US" w:bidi="th-TH"/>
+        </w:rPr>
+        <w:t>, for a newly created</w:t>
+      </w:r>
+      <w:r>
+        <w:rPr>
+          <w:lang w:val="en-US" w:bidi="th-TH"/>
+        </w:rPr>
+        <w:t xml:space="preserve"> g</w:t>
+      </w:r>
+      <w:r>
+        <w:rPr>
+          <w:lang w:val="en-US" w:bidi="th-TH"/>
+        </w:rPr>
+        <w:t>raph</w:t>
+      </w:r>
+      <w:r>
+        <w:rPr>
+          <w:lang w:val="en-US" w:bidi="th-TH"/>
+        </w:rPr>
+        <w:t xml:space="preserve"> the target node is </w:t>
+      </w:r>
+      <w:r>
+        <w:rPr>
+          <w:lang w:val="en-US" w:bidi="th-TH"/>
+        </w:rPr>
+        <w:t xml:space="preserve">ordered and </w:t>
+      </w:r>
+      <w:r>
+        <w:rPr>
+          <w:lang w:val="en-US" w:bidi="th-TH"/>
+        </w:rPr>
+        <w:t xml:space="preserve">therefore </w:t>
+      </w:r>
+      <w:r>
+        <w:rPr>
+          <w:lang w:val="en-US" w:bidi="th-TH"/>
+        </w:rPr>
+        <w:t>created</w:t>
+      </w:r>
+      <w:r>
+        <w:rPr>
+          <w:lang w:val="en-US" w:bidi="th-TH"/>
+        </w:rPr>
+        <w:t xml:space="preserve"> first.</w:t>
+      </w:r>
+      <w:r>
+        <w:rPr>
+          <w:lang w:val="en-US" w:bidi="th-TH"/>
+        </w:rPr>
+        <w:t xml:space="preserve"> </w:t>
+      </w:r>
+      <w:r>
+        <w:rPr>
+          <w:lang w:val="en-US" w:bidi="th-TH"/>
+        </w:rPr>
+        <w:t>And when the target of an association</w:t>
+      </w:r>
+      <w:r>
+        <w:rPr>
+          <w:lang w:val="en-US" w:bidi="th-TH"/>
+        </w:rPr>
+        <w:t xml:space="preserve"> resides in a data sore table external to the current table context, a new row key and context is created</w:t>
+      </w:r>
+      <w:r>
+        <w:rPr>
+          <w:lang w:val="en-US" w:bidi="th-TH"/>
+        </w:rPr>
+        <w:t>.</w:t>
+      </w:r>
+      <w:r>
+        <w:rPr>
+          <w:lang w:val="en-US" w:bidi="th-TH"/>
+        </w:rPr>
+        <w:t xml:space="preserve"> </w:t>
+      </w:r>
+      <w:r>
+        <w:rPr>
+          <w:lang w:val="en-US" w:bidi="th-TH"/>
+        </w:rPr>
+        <w:t xml:space="preserve">The row state is </w:t>
+      </w:r>
+      <w:r>
+        <w:rPr>
+          <w:lang w:val="en-US" w:bidi="th-TH"/>
+        </w:rPr>
+        <w:t xml:space="preserve">then mapped and persisted within the graph management or </w:t>
+      </w:r>
+      <w:r>
+        <w:rPr>
+          <w:i/>
+          <w:lang w:val="en-US" w:bidi="th-TH"/>
+        </w:rPr>
+        <w:t>state</w:t>
+      </w:r>
+      <w:r>
+        <w:rPr>
+          <w:lang w:val="en-US" w:bidi="th-TH"/>
+        </w:rPr>
+        <w:t xml:space="preserve"> </w:t>
+      </w:r>
+      <w:r>
+        <w:rPr>
+          <w:lang w:val="en-US" w:bidi="th-TH"/>
+        </w:rPr>
+        <w:lastRenderedPageBreak/>
+        <w:t>elements within the current row</w:t>
+      </w:r>
+      <w:r>
+        <w:rPr>
+          <w:lang w:val="en-US" w:bidi="th-TH"/>
+        </w:rPr>
+        <w:t xml:space="preserve"> for later de-referencing</w:t>
+      </w:r>
+      <w:r>
+        <w:rPr>
+          <w:lang w:val="en-US" w:bidi="th-TH"/>
+        </w:rPr>
+        <w:t xml:space="preserve">. </w:t>
+      </w:r>
+      <w:r>
+        <w:rPr>
+          <w:lang w:val="en-US" w:bidi="th-TH"/>
+        </w:rPr>
+        <w:t xml:space="preserve"> </w:t>
+      </w:r>
+      <w:r>
+        <w:rPr>
+          <w:lang w:val="en-US" w:bidi="th-TH"/>
+        </w:rPr>
+        <w:t xml:space="preserve">See </w:t>
+      </w:r>
+      <w:r>
+        <w:rPr>
+          <w:color w:val="F79646" w:themeColor="accent6"/>
+          <w:lang w:val="en-US" w:bidi="th-TH"/>
+        </w:rPr>
+        <w:fldChar w:fldCharType="begin"/>
+      </w:r>
+      <w:r>
+        <w:rPr>
+          <w:color w:val="F79646" w:themeColor="accent6"/>
+          <w:lang w:val="en-US" w:bidi="th-TH"/>
+        </w:rPr>
+        <w:instrText xml:space="preserve"> REF _Ref339106919 \w \h </w:instrText>
+      </w:r>
+      <w:r>
+        <w:rPr>
+          <w:color w:val="F79646" w:themeColor="accent6"/>
+          <w:lang w:val="en-US" w:bidi="th-TH"/>
+        </w:rPr>
+      </w:r>
+      <w:r>
+        <w:rPr>
+          <w:color w:val="F79646" w:themeColor="accent6"/>
+          <w:lang w:val="en-US" w:bidi="th-TH"/>
+        </w:rPr>
+        <w:fldChar w:fldCharType="separate"/>
+      </w:r>
+      <w:r>
+        <w:rPr>
+          <w:color w:val="F79646" w:themeColor="accent6"/>
+          <w:lang w:val="en-US" w:bidi="th-TH"/>
+        </w:rPr>
+        <w:t>2.4.2</w:t>
+      </w:r>
+      <w:r>
+        <w:rPr>
+          <w:color w:val="F79646" w:themeColor="accent6"/>
+          <w:lang w:val="en-US" w:bidi="th-TH"/>
+        </w:rPr>
+        <w:fldChar w:fldCharType="end"/>
+      </w:r>
+      <w:r>
+        <w:rPr>
+          <w:color w:val="F79646" w:themeColor="accent6"/>
+          <w:lang w:val="en-US" w:bidi="th-TH"/>
+        </w:rPr>
+        <w:t xml:space="preserve"> </w:t>
+      </w:r>
+      <w:r>
+        <w:rPr>
+          <w:color w:val="F79646" w:themeColor="accent6"/>
+          <w:lang w:val="en-US" w:bidi="th-TH"/>
+        </w:rPr>
+        <w:fldChar w:fldCharType="begin"/>
+      </w:r>
+      <w:r>
+        <w:rPr>
+          <w:color w:val="F79646" w:themeColor="accent6"/>
+          <w:lang w:val="en-US" w:bidi="th-TH"/>
+        </w:rPr>
+        <w:instrText xml:space="preserve"> REF _Ref339106964 \h </w:instrText>
+      </w:r>
+      <w:r>
+        <w:rPr>
+          <w:color w:val="F79646" w:themeColor="accent6"/>
+          <w:lang w:val="en-US" w:bidi="th-TH"/>
+        </w:rPr>
+      </w:r>
+      <w:r>
+        <w:rPr>
+          <w:color w:val="F79646" w:themeColor="accent6"/>
+          <w:lang w:val="en-US" w:bidi="th-TH"/>
+        </w:rPr>
+        <w:fldChar w:fldCharType="separate"/>
+      </w:r>
+      <w:r>
+        <w:rPr>
+          <w:color w:val="F79646" w:themeColor="accent6"/>
+          <w:lang w:bidi="th-TH"/>
+        </w:rPr>
+        <w:t>Data Graph State</w:t>
+      </w:r>
+      <w:r>
+        <w:rPr>
+          <w:color w:val="F79646" w:themeColor="accent6"/>
+          <w:lang w:val="en-US" w:bidi="th-TH"/>
+        </w:rPr>
+        <w:fldChar w:fldCharType="end"/>
+      </w:r>
+      <w:r>
+        <w:rPr>
+          <w:lang w:val="en-US" w:bidi="th-TH"/>
+        </w:rPr>
+        <w:t xml:space="preserve"> for more information on graph state.</w:t>
+      </w:r>
+      <w:r>
+        <w:rPr>
+          <w:lang w:val="en-US" w:bidi="th-TH"/>
+        </w:rPr>
+        <w:t xml:space="preserve"> </w:t>
+      </w:r>
+      <w:r>
+        <w:rPr>
+          <w:lang w:val="en-US" w:bidi="th-TH"/>
+        </w:rPr>
+        <w:t xml:space="preserve">  </w:t>
+      </w:r>
+    </w:p>
+    <w:p>
+      <w:pPr>
+        <w:rPr>
+          <w:lang w:val="en-US" w:bidi="th-TH"/>
+        </w:rPr>
+      </w:pPr>
+    </w:p>
+    <w:p>
+      <w:pPr>
+        <w:pStyle w:val="Heading4"/>
+        <w:rPr>
+          <w:lang w:bidi="th-TH"/>
+        </w:rPr>
+      </w:pPr>
+      <w:bookmarkStart w:id="54" w:name="_Toc338179582"/>
+      <w:r>
+        <w:rPr>
+          <w:lang w:bidi="th-TH"/>
+        </w:rPr>
+        <w:t xml:space="preserve">Federated </w:t>
+      </w:r>
+      <w:r>
+        <w:rPr>
+          <w:lang w:bidi="th-TH"/>
+        </w:rPr>
+        <w:t>Graph Assembly</w:t>
+      </w:r>
+      <w:bookmarkStart w:id="55" w:name="_GoBack"/>
+      <w:bookmarkEnd w:id="54"/>
+      <w:bookmarkEnd w:id="55"/>
+    </w:p>
+    <w:p>
+      <w:pPr>
+        <w:rPr>
+          <w:lang w:val="en-US" w:bidi="th-TH"/>
+        </w:rPr>
+      </w:pPr>
+      <w:r>
+        <w:rPr>
+          <w:lang w:val="en-US" w:bidi="th-TH"/>
+        </w:rPr>
+        <w:t>As a graph or graph slice is assembled</w:t>
+      </w:r>
+      <w:r>
+        <w:rPr>
+          <w:lang w:val="en-US" w:bidi="th-TH"/>
+        </w:rPr>
+        <w:t xml:space="preserve"> in response to a query</w:t>
+      </w:r>
+      <w:r>
+        <w:rPr>
+          <w:lang w:val="en-US" w:bidi="th-TH"/>
+        </w:rPr>
+        <w:t>, when en external key property is detected as part of the graph selection criteria, the current assembl</w:t>
+      </w:r>
+      <w:r>
+        <w:rPr>
+          <w:lang w:val="en-US" w:bidi="th-TH"/>
+        </w:rPr>
+        <w:t>y context is mapped</w:t>
+      </w:r>
+      <w:r>
+        <w:rPr>
+          <w:lang w:val="en-US" w:bidi="th-TH"/>
+        </w:rPr>
+        <w:t xml:space="preserve"> and a new context is determined based on 1.) the target or opposite property and 2.) the </w:t>
+      </w:r>
+      <w:r>
+        <w:rPr>
+          <w:lang w:val="en-US" w:bidi="th-TH"/>
+        </w:rPr>
+        <w:t>CloudGraph</w:t>
+      </w:r>
+      <w:r>
+        <w:rPr>
+          <w:lang w:val="en-US" w:bidi="th-TH"/>
+        </w:rPr>
+        <w:t>™</w:t>
+      </w:r>
+      <w:r>
+        <w:rPr>
+          <w:lang w:val="en-US" w:bidi="th-TH"/>
+        </w:rPr>
+        <w:t xml:space="preserve"> configuration </w:t>
+      </w:r>
+      <w:r>
+        <w:rPr>
+          <w:lang w:val="en-US" w:bidi="th-TH"/>
+        </w:rPr>
+        <w:t xml:space="preserve">containing the target entity </w:t>
+      </w:r>
+      <w:r>
+        <w:rPr>
+          <w:lang w:val="en-US" w:bidi="th-TH"/>
+        </w:rPr>
+        <w:t xml:space="preserve">URI and </w:t>
+      </w:r>
+      <w:r>
+        <w:rPr>
+          <w:lang w:val="en-US" w:bidi="th-TH"/>
+        </w:rPr>
+        <w:t>type</w:t>
+      </w:r>
+      <w:r>
+        <w:rPr>
+          <w:lang w:val="en-US" w:bidi="th-TH"/>
+        </w:rPr>
+        <w:t xml:space="preserve"> name</w:t>
+      </w:r>
+      <w:r>
+        <w:rPr>
+          <w:lang w:val="en-US" w:bidi="th-TH"/>
+        </w:rPr>
+        <w:t>.</w:t>
+      </w:r>
+      <w:r>
+        <w:rPr>
+          <w:lang w:val="en-US" w:bidi="th-TH"/>
+        </w:rPr>
+        <w:t xml:space="preserve"> The target configuration is then used to determine the target cloud data store table</w:t>
+      </w:r>
+      <w:r>
+        <w:rPr>
+          <w:lang w:val="en-US" w:bidi="th-TH"/>
+        </w:rPr>
+        <w:t>,</w:t>
+      </w:r>
+      <w:r>
+        <w:rPr>
+          <w:lang w:val="en-US" w:bidi="th-TH"/>
+        </w:rPr>
+        <w:t xml:space="preserve"> and construct a row key for the new assembly context.</w:t>
+      </w:r>
+      <w:r>
+        <w:rPr>
+          <w:lang w:val="en-US" w:bidi="th-TH"/>
+        </w:rPr>
+        <w:t xml:space="preserve"> </w:t>
+      </w:r>
+      <w:r>
+        <w:rPr>
+          <w:lang w:val="en-US" w:bidi="th-TH"/>
+        </w:rPr>
+        <w:t>Assembly then proceeds</w:t>
+      </w:r>
+      <w:r>
+        <w:rPr>
+          <w:lang w:val="en-US" w:bidi="th-TH"/>
+        </w:rPr>
+        <w:t xml:space="preserve"> within the context of the new row until </w:t>
+      </w:r>
+      <w:r>
+        <w:rPr>
+          <w:lang w:val="en-US" w:bidi="th-TH"/>
+        </w:rPr>
+        <w:t>1.) A</w:t>
+      </w:r>
+      <w:r>
+        <w:rPr>
+          <w:lang w:val="en-US" w:bidi="th-TH"/>
+        </w:rPr>
+        <w:t>nother external key is detected</w:t>
       </w:r>
       <w:r>
         <w:rPr>
@@ -8528,25 +9290,13 @@
         <w:rPr>
           <w:lang w:val="en-US" w:bidi="th-TH"/>
         </w:rPr>
-        <w:t xml:space="preserve">and </w:t>
-      </w:r>
-      <w:r>
-        <w:rPr>
-          <w:lang w:val="en-US" w:bidi="th-TH"/>
-        </w:rPr>
-        <w:t>yet must be linked</w:t>
-      </w:r>
-      <w:r>
-        <w:rPr>
-          <w:lang w:val="en-US" w:bidi="th-TH"/>
-        </w:rPr>
-        <w:t xml:space="preserve"> under other usage scenarios</w:t>
-      </w:r>
-      <w:r>
-        <w:rPr>
-          <w:lang w:val="en-US" w:bidi="th-TH"/>
-        </w:rPr>
-        <w:t>.</w:t>
+        <w:t>2.) The current branch is complete and the next branch is mapped to a different context or 3.) T</w:t>
+      </w:r>
+      <w:r>
+        <w:rPr>
+          <w:lang w:val="en-US" w:bidi="th-TH"/>
+        </w:rPr>
+        <w:t xml:space="preserve">he boundary of the graph is reached. </w:t>
       </w:r>
       <w:r>
         <w:rPr>
@@ -8554,19 +9304,57 @@
         </w:rPr>
         <w:t xml:space="preserve"> </w:t>
       </w:r>
+    </w:p>
+    <w:p>
+      <w:pPr>
+        <w:rPr>
+          <w:lang w:val="en-US" w:bidi="th-TH"/>
+        </w:rPr>
+      </w:pPr>
+    </w:p>
+    <w:p>
+      <w:pPr>
+        <w:rPr>
+          <w:lang w:val="en-US" w:bidi="th-TH"/>
+        </w:rPr>
+      </w:pPr>
+      <w:r>
+        <w:rPr>
+          <w:lang w:val="en-US" w:bidi="th-TH"/>
+        </w:rPr>
+        <w:t xml:space="preserve">For configurations supporting federated graph assembly, </w:t>
+      </w:r>
+      <w:r>
+        <w:rPr>
+          <w:lang w:val="en-US" w:bidi="th-TH"/>
+        </w:rPr>
+        <w:t xml:space="preserve">the composite row key must contain the predefined UUID row key field. </w:t>
+      </w:r>
+    </w:p>
+    <w:p>
+      <w:pPr>
+        <w:rPr>
+          <w:lang w:val="en-US" w:bidi="th-TH"/>
+        </w:rPr>
+      </w:pPr>
       <w:r>
         <w:rPr>
           <w:lang w:val="en-US" w:bidi="th-TH"/>
         </w:rPr>
         <w:t xml:space="preserve"> </w:t>
       </w:r>
-    </w:p>
-    <w:p>
-      <w:pPr>
-        <w:rPr>
-          <w:lang w:val="en-US" w:bidi="th-TH"/>
-        </w:rPr>
-      </w:pPr>
+      <w:r>
+        <w:rPr>
+          <w:lang w:val="en-US" w:bidi="th-TH"/>
+        </w:rPr>
+        <w:t xml:space="preserve"> </w:t>
+      </w:r>
+      <w:r>
+        <w:rPr>
+          <w:lang w:val="en-US" w:bidi="th-TH"/>
+        </w:rPr>
+        <w:t xml:space="preserve"> </w:t>
+      </w:r>
     </w:p>
     <w:p>
       <w:pPr>
@@ -8575,100 +9363,27 @@
           <w:lang w:bidi="th-TH"/>
         </w:rPr>
       </w:pPr>
-      <w:bookmarkStart w:id="50" w:name="_Toc338179581"/>
+      <w:bookmarkStart w:id="56" w:name="_Toc338179584"/>
       <w:r>
         <w:rPr>
           <w:lang w:bidi="th-TH"/>
         </w:rPr>
-        <w:t>External Keys</w:t>
-      </w:r>
-      <w:bookmarkEnd w:id="50"/>
-    </w:p>
-    <w:p>
-      <w:pPr>
-        <w:rPr>
-          <w:lang w:val="en-US" w:bidi="th-TH"/>
-        </w:rPr>
-      </w:pPr>
-      <w:r>
-        <w:rPr>
-          <w:lang w:val="en-US" w:bidi="th-TH"/>
-        </w:rPr>
-        <w:t xml:space="preserve">An external key is a domain model </w:t>
-      </w:r>
-      <w:r>
-        <w:rPr>
-          <w:lang w:val="en-US" w:bidi="th-TH"/>
-        </w:rPr>
-        <w:t xml:space="preserve">association </w:t>
-      </w:r>
-      <w:r>
-        <w:rPr>
-          <w:lang w:val="en-US" w:bidi="th-TH"/>
-        </w:rPr>
-        <w:t xml:space="preserve">or reference </w:t>
-      </w:r>
-      <w:r>
-        <w:rPr>
-          <w:lang w:val="en-US" w:bidi="th-TH"/>
-        </w:rPr>
-        <w:t xml:space="preserve">property annotated with the </w:t>
-      </w:r>
-      <w:hyperlink r:id="rId24" w:history="1">
-        <w:r>
-          <w:rPr>
-            <w:rStyle w:val="Hyperlink"/>
-            <w:rFonts w:ascii="Arial" w:hAnsi="Arial" w:cs="Arial"/>
-            <w:color w:val="F79646" w:themeColor="accent6"/>
-            <w:lang w:val="en-US" w:bidi="th-TH"/>
-          </w:rPr>
-          <w:t>Key</w:t>
-        </w:r>
-      </w:hyperlink>
-      <w:r>
-        <w:rPr>
-          <w:lang w:val="en-US" w:bidi="th-TH"/>
-        </w:rPr>
-        <w:t xml:space="preserve"> stereotype</w:t>
-      </w:r>
-      <w:bookmarkStart w:id="51" w:name="_GoBack"/>
-      <w:bookmarkEnd w:id="51"/>
-      <w:r>
-        <w:rPr>
-          <w:lang w:val="en-US" w:bidi="th-TH"/>
-        </w:rPr>
-        <w:t xml:space="preserve"> with the type value set to </w:t>
-      </w:r>
-      <w:hyperlink r:id="rId25" w:history="1">
-        <w:r>
-          <w:rPr>
-            <w:rStyle w:val="Hyperlink"/>
-            <w:rFonts w:ascii="Arial" w:hAnsi="Arial" w:cs="Arial"/>
-            <w:color w:val="F79646" w:themeColor="accent6"/>
-            <w:lang w:val="en-US" w:bidi="th-TH"/>
-          </w:rPr>
-          <w:t>KeyType</w:t>
-        </w:r>
-      </w:hyperlink>
-      <w:r>
-        <w:rPr>
-          <w:lang w:val="en-US" w:bidi="th-TH"/>
-        </w:rPr>
-        <w:t xml:space="preserve"> external, and this signifies that the property value at the opposite end of the association is found outside the current context.  </w:t>
-      </w:r>
-      <w:r>
-        <w:rPr>
-          <w:lang w:val="en-US" w:bidi="th-TH"/>
-        </w:rPr>
-        <w:t xml:space="preserve">  </w:t>
-      </w:r>
-    </w:p>
-    <w:p>
-      <w:pPr>
-        <w:rPr>
-          <w:lang w:val="en-US" w:bidi="th-TH"/>
-        </w:rPr>
-      </w:pPr>
+        <w:t>Federated Graph Modification</w:t>
+      </w:r>
+      <w:bookmarkEnd w:id="56"/>
+    </w:p>
+    <w:p>
+      <w:pPr>
+        <w:rPr>
+          <w:lang w:val="en-US" w:bidi="th-TH"/>
+        </w:rPr>
+      </w:pPr>
+      <w:r>
+        <w:rPr>
+          <w:lang w:val="en-US" w:bidi="th-TH"/>
+        </w:rPr>
+        <w:t>[TBD]</w:t>
+      </w:r>
     </w:p>
     <w:p>
       <w:pPr>
@@ -8677,331 +9392,14 @@
           <w:lang w:bidi="th-TH"/>
         </w:rPr>
       </w:pPr>
-      <w:bookmarkStart w:id="52" w:name="_Toc338179582"/>
+      <w:bookmarkStart w:id="57" w:name="_Toc338179585"/>
       <w:r>
         <w:rPr>
           <w:lang w:bidi="th-TH"/>
         </w:rPr>
-        <w:t xml:space="preserve">Federated </w:t>
-      </w:r>
-      <w:r>
-        <w:rPr>
-          <w:lang w:bidi="th-TH"/>
-        </w:rPr>
-        <w:t>Graph Assembly</w:t>
-      </w:r>
-      <w:bookmarkEnd w:id="52"/>
-    </w:p>
-    <w:p>
-      <w:pPr>
-        <w:rPr>
-          <w:lang w:val="en-US" w:bidi="th-TH"/>
-        </w:rPr>
-      </w:pPr>
-      <w:r>
-        <w:rPr>
-          <w:lang w:val="en-US" w:bidi="th-TH"/>
-        </w:rPr>
-        <w:t>As a graph or graph slice is assembled</w:t>
-      </w:r>
-      <w:r>
-        <w:rPr>
-          <w:lang w:val="en-US" w:bidi="th-TH"/>
-        </w:rPr>
-        <w:t xml:space="preserve"> in response to a query</w:t>
-      </w:r>
-      <w:r>
-        <w:rPr>
-          <w:lang w:val="en-US" w:bidi="th-TH"/>
-        </w:rPr>
-        <w:t>, when en external key property is detected as part of the graph selection criteria, the current assembl</w:t>
-      </w:r>
-      <w:r>
-        <w:rPr>
-          <w:lang w:val="en-US" w:bidi="th-TH"/>
-        </w:rPr>
-        <w:t>y context is mapped</w:t>
-      </w:r>
-      <w:r>
-        <w:rPr>
-          <w:lang w:val="en-US" w:bidi="th-TH"/>
-        </w:rPr>
-        <w:t xml:space="preserve"> and a new context is determined based on 1.) </w:t>
-      </w:r>
-      <w:proofErr w:type="gramStart"/>
-      <w:r>
-        <w:rPr>
-          <w:lang w:val="en-US" w:bidi="th-TH"/>
-        </w:rPr>
-        <w:t>the</w:t>
-      </w:r>
-      <w:proofErr w:type="gramEnd"/>
-      <w:r>
-        <w:rPr>
-          <w:lang w:val="en-US" w:bidi="th-TH"/>
-        </w:rPr>
-        <w:t xml:space="preserve"> target or opposite property and 2.) </w:t>
-      </w:r>
-      <w:proofErr w:type="gramStart"/>
-      <w:r>
-        <w:rPr>
-          <w:lang w:val="en-US" w:bidi="th-TH"/>
-        </w:rPr>
-        <w:t>the</w:t>
-      </w:r>
-      <w:proofErr w:type="gramEnd"/>
-      <w:r>
-        <w:rPr>
-          <w:lang w:val="en-US" w:bidi="th-TH"/>
-        </w:rPr>
-        <w:t xml:space="preserve"> </w:t>
-      </w:r>
-      <w:r>
-        <w:rPr>
-          <w:lang w:val="en-US" w:bidi="th-TH"/>
-        </w:rPr>
-        <w:t>CloudGraph</w:t>
-      </w:r>
-      <w:r>
-        <w:rPr>
-          <w:lang w:val="en-US" w:bidi="th-TH"/>
-        </w:rPr>
-        <w:t>™</w:t>
-      </w:r>
-      <w:r>
-        <w:rPr>
-          <w:lang w:val="en-US" w:bidi="th-TH"/>
-        </w:rPr>
-        <w:t xml:space="preserve"> configuration </w:t>
-      </w:r>
-      <w:r>
-        <w:rPr>
-          <w:lang w:val="en-US" w:bidi="th-TH"/>
-        </w:rPr>
-        <w:t xml:space="preserve">containing the target entity </w:t>
-      </w:r>
-      <w:r>
-        <w:rPr>
-          <w:lang w:val="en-US" w:bidi="th-TH"/>
-        </w:rPr>
-        <w:t xml:space="preserve">URI and </w:t>
-      </w:r>
-      <w:r>
-        <w:rPr>
-          <w:lang w:val="en-US" w:bidi="th-TH"/>
-        </w:rPr>
-        <w:t>type</w:t>
-      </w:r>
-      <w:r>
-        <w:rPr>
-          <w:lang w:val="en-US" w:bidi="th-TH"/>
-        </w:rPr>
-        <w:t xml:space="preserve"> name</w:t>
-      </w:r>
-      <w:r>
-        <w:rPr>
-          <w:lang w:val="en-US" w:bidi="th-TH"/>
-        </w:rPr>
-        <w:t>.</w:t>
-      </w:r>
-      <w:r>
-        <w:rPr>
-          <w:lang w:val="en-US" w:bidi="th-TH"/>
-        </w:rPr>
-        <w:t xml:space="preserve"> The target configuration is then used to determine the target cloud data store table</w:t>
-      </w:r>
-      <w:r>
-        <w:rPr>
-          <w:lang w:val="en-US" w:bidi="th-TH"/>
-        </w:rPr>
-        <w:t>,</w:t>
-      </w:r>
-      <w:r>
-        <w:rPr>
-          <w:lang w:val="en-US" w:bidi="th-TH"/>
-        </w:rPr>
-        <w:t xml:space="preserve"> and construct a row key for the new assembly context.</w:t>
-      </w:r>
-      <w:r>
-        <w:rPr>
-          <w:lang w:val="en-US" w:bidi="th-TH"/>
-        </w:rPr>
-        <w:t xml:space="preserve"> </w:t>
-      </w:r>
-      <w:r>
-        <w:rPr>
-          <w:lang w:val="en-US" w:bidi="th-TH"/>
-        </w:rPr>
-        <w:t>Assembly then proceeds</w:t>
-      </w:r>
-      <w:r>
-        <w:rPr>
-          <w:lang w:val="en-US" w:bidi="th-TH"/>
-        </w:rPr>
-        <w:t xml:space="preserve"> within the context of the new row until </w:t>
-      </w:r>
-      <w:r>
-        <w:rPr>
-          <w:lang w:val="en-US" w:bidi="th-TH"/>
-        </w:rPr>
-        <w:t>1.) A</w:t>
-      </w:r>
-      <w:r>
-        <w:rPr>
-          <w:lang w:val="en-US" w:bidi="th-TH"/>
-        </w:rPr>
-        <w:t>nother external key is detected</w:t>
-      </w:r>
-      <w:r>
-        <w:rPr>
-          <w:lang w:val="en-US" w:bidi="th-TH"/>
-        </w:rPr>
-        <w:t xml:space="preserve">, </w:t>
-      </w:r>
-      <w:r>
-        <w:rPr>
-          <w:lang w:val="en-US" w:bidi="th-TH"/>
-        </w:rPr>
-        <w:t>2.) The current branch is complete and the next branch is mapped to a different context or 3.) T</w:t>
-      </w:r>
-      <w:r>
-        <w:rPr>
-          <w:lang w:val="en-US" w:bidi="th-TH"/>
-        </w:rPr>
-        <w:t xml:space="preserve">he boundary of the graph is reached. </w:t>
-      </w:r>
-      <w:r>
-        <w:rPr>
-          <w:lang w:val="en-US" w:bidi="th-TH"/>
-        </w:rPr>
-        <w:t xml:space="preserve"> </w:t>
-      </w:r>
-    </w:p>
-    <w:p>
-      <w:pPr>
-        <w:rPr>
-          <w:lang w:val="en-US" w:bidi="th-TH"/>
-        </w:rPr>
-      </w:pPr>
-    </w:p>
-    <w:p>
-      <w:pPr>
-        <w:rPr>
-          <w:lang w:val="en-US" w:bidi="th-TH"/>
-        </w:rPr>
-      </w:pPr>
-      <w:r>
-        <w:rPr>
-          <w:lang w:val="en-US" w:bidi="th-TH"/>
-        </w:rPr>
-        <w:t xml:space="preserve">For configurations supporting federated graph assembly, </w:t>
-      </w:r>
-      <w:r>
-        <w:rPr>
-          <w:lang w:val="en-US" w:bidi="th-TH"/>
-        </w:rPr>
-        <w:t xml:space="preserve">the composite row key must contain the predefined UUID row key field. </w:t>
-      </w:r>
-    </w:p>
-    <w:p>
-      <w:pPr>
-        <w:rPr>
-          <w:lang w:val="en-US" w:bidi="th-TH"/>
-        </w:rPr>
-      </w:pPr>
-      <w:r>
-        <w:rPr>
-          <w:lang w:val="en-US" w:bidi="th-TH"/>
-        </w:rPr>
-        <w:t xml:space="preserve"> </w:t>
-      </w:r>
-      <w:r>
-        <w:rPr>
-          <w:lang w:val="en-US" w:bidi="th-TH"/>
-        </w:rPr>
-        <w:t xml:space="preserve"> </w:t>
-      </w:r>
-      <w:r>
-        <w:rPr>
-          <w:lang w:val="en-US" w:bidi="th-TH"/>
-        </w:rPr>
-        <w:t xml:space="preserve"> </w:t>
-      </w:r>
-    </w:p>
-    <w:p>
-      <w:pPr>
-        <w:pStyle w:val="Heading4"/>
-        <w:rPr>
-          <w:lang w:bidi="th-TH"/>
-        </w:rPr>
-      </w:pPr>
-      <w:bookmarkStart w:id="53" w:name="_Toc338179583"/>
-      <w:r>
-        <w:rPr>
-          <w:lang w:bidi="th-TH"/>
-        </w:rPr>
-        <w:lastRenderedPageBreak/>
-        <w:t>Federated Graph Creation</w:t>
-      </w:r>
-      <w:bookmarkEnd w:id="53"/>
-    </w:p>
-    <w:p>
-      <w:pPr>
-        <w:rPr>
-          <w:lang w:val="en-US" w:bidi="th-TH"/>
-        </w:rPr>
-      </w:pPr>
-      <w:r>
-        <w:rPr>
-          <w:lang w:val="en-US" w:bidi="th-TH"/>
-        </w:rPr>
-        <w:t>[TBD]</w:t>
-      </w:r>
-    </w:p>
-    <w:p>
-      <w:pPr>
-        <w:pStyle w:val="Heading4"/>
-        <w:rPr>
-          <w:lang w:bidi="th-TH"/>
-        </w:rPr>
-      </w:pPr>
-      <w:bookmarkStart w:id="54" w:name="_Toc338179584"/>
-      <w:r>
-        <w:rPr>
-          <w:lang w:bidi="th-TH"/>
-        </w:rPr>
-        <w:t>Federated Graph Modification</w:t>
-      </w:r>
-      <w:bookmarkEnd w:id="54"/>
-    </w:p>
-    <w:p>
-      <w:pPr>
-        <w:rPr>
-          <w:lang w:val="en-US" w:bidi="th-TH"/>
-        </w:rPr>
-      </w:pPr>
-      <w:r>
-        <w:rPr>
-          <w:lang w:val="en-US" w:bidi="th-TH"/>
-        </w:rPr>
-        <w:t>[TBD]</w:t>
-      </w:r>
-    </w:p>
-    <w:p>
-      <w:pPr>
-        <w:pStyle w:val="Heading4"/>
-        <w:rPr>
-          <w:lang w:bidi="th-TH"/>
-        </w:rPr>
-      </w:pPr>
-      <w:bookmarkStart w:id="55" w:name="_Toc338179585"/>
-      <w:r>
-        <w:rPr>
-          <w:lang w:bidi="th-TH"/>
-        </w:rPr>
         <w:t>Federated Graph Delete</w:t>
       </w:r>
-      <w:bookmarkEnd w:id="55"/>
+      <w:bookmarkEnd w:id="57"/>
     </w:p>
     <w:p>
       <w:pPr>
@@ -9046,27 +9444,14 @@
       <w:r>
         <w:t xml:space="preserve">Table </w:t>
       </w:r>
-      <w:r>
-        <w:fldChar w:fldCharType="begin"/>
-      </w:r>
-      <w:r>
-        <w:instrText xml:space="preserve"> SEQ Table \* ARABIC </w:instrText>
-      </w:r>
-      <w:r>
-        <w:fldChar w:fldCharType="separate"/>
-      </w:r>
-      <w:r>
-        <w:rPr>
-          <w:noProof/>
-        </w:rPr>
-        <w:t>1</w:t>
-      </w:r>
-      <w:r>
-        <w:rPr>
-          <w:noProof/>
-        </w:rPr>
-        <w:fldChar w:fldCharType="end"/>
-      </w:r>
+      <w:fldSimple w:instr=" SEQ Table \* ARABIC ">
+        <w:r>
+          <w:rPr>
+            <w:noProof/>
+          </w:rPr>
+          <w:t>1</w:t>
+        </w:r>
+      </w:fldSimple>
       <w:r>
         <w:t xml:space="preserve"> - Example </w:t>
       </w:r>
@@ -9515,7 +9900,7 @@
       </w:pPr>
     </w:p>
     <w:sectPr>
-      <w:footerReference w:type="default" r:id="rId26"/>
+      <w:footerReference w:type="default" r:id="rId22"/>
       <w:pgSz w:w="11907" w:h="16840" w:code="9"/>
       <w:pgMar w:top="1440" w:right="851" w:bottom="1440" w:left="1440" w:header="720" w:footer="403" w:gutter="0"/>
       <w:cols w:space="720"/>
@@ -10059,7 +10444,7 @@
               <w:noProof/>
               <w:lang w:bidi="th-TH"/>
             </w:rPr>
-            <w:t>7</w:t>
+            <w:t>8</w:t>
           </w:r>
           <w:r>
             <w:rPr>
@@ -10658,9 +11043,98 @@
     </w:lvl>
   </w:abstractNum>
   <w:abstractNum w:abstractNumId="3">
+    <w:nsid w:val="5A885AD3"/>
+    <w:multiLevelType w:val="hybridMultilevel"/>
+    <w:tmpl w:val="ACC228C6"/>
+    <w:lvl w:ilvl="0" w:tplc="5C803892">
+      <w:start w:val="1"/>
+      <w:numFmt w:val="decimal"/>
+      <w:lvlText w:val="%1.)"/>
+      <w:lvlJc w:val="left"/>
+      <w:pPr>
+        <w:ind w:left="720" w:hanging="360"/>
+      </w:pPr>
+      <w:rPr>
+        <w:rFonts w:hint="default"/>
+      </w:rPr>
+    </w:lvl>
+    <w:lvl w:ilvl="1" w:tplc="04090019" w:tentative="1">
+      <w:start w:val="1"/>
+      <w:numFmt w:val="lowerLetter"/>
+      <w:lvlText w:val="%2."/>
+      <w:lvlJc w:val="left"/>
+      <w:pPr>
+        <w:ind w:left="1440" w:hanging="360"/>
+      </w:pPr>
+    </w:lvl>
+    <w:lvl w:ilvl="2" w:tplc="0409001B" w:tentative="1">
+      <w:start w:val="1"/>
+      <w:numFmt w:val="lowerRoman"/>
+      <w:lvlText w:val="%3."/>
+      <w:lvlJc w:val="right"/>
+      <w:pPr>
+        <w:ind w:left="2160" w:hanging="180"/>
+      </w:pPr>
+    </w:lvl>
+    <w:lvl w:ilvl="3" w:tplc="0409000F" w:tentative="1">
+      <w:start w:val="1"/>
+      <w:numFmt w:val="decimal"/>
+      <w:lvlText w:val="%4."/>
+      <w:lvlJc w:val="left"/>
+      <w:pPr>
+        <w:ind w:left="2880" w:hanging="360"/>
+      </w:pPr>
+    </w:lvl>
+    <w:lvl w:ilvl="4" w:tplc="04090019" w:tentative="1">
+      <w:start w:val="1"/>
+      <w:numFmt w:val="lowerLetter"/>
+      <w:lvlText w:val="%5."/>
+      <w:lvlJc w:val="left"/>
+      <w:pPr>
+        <w:ind w:left="3600" w:hanging="360"/>
+      </w:pPr>
+    </w:lvl>
+    <w:lvl w:ilvl="5" w:tplc="0409001B" w:tentative="1">
+      <w:start w:val="1"/>
+      <w:numFmt w:val="lowerRoman"/>
+      <w:lvlText w:val="%6."/>
+      <w:lvlJc w:val="right"/>
+      <w:pPr>
+        <w:ind w:left="4320" w:hanging="180"/>
+      </w:pPr>
+    </w:lvl>
+    <w:lvl w:ilvl="6" w:tplc="0409000F" w:tentative="1">
+      <w:start w:val="1"/>
+      <w:numFmt w:val="decimal"/>
+      <w:lvlText w:val="%7."/>
+      <w:lvlJc w:val="left"/>
+      <w:pPr>
+        <w:ind w:left="5040" w:hanging="360"/>
+      </w:pPr>
+    </w:lvl>
+    <w:lvl w:ilvl="7" w:tplc="04090019" w:tentative="1">
+      <w:start w:val="1"/>
+      <w:numFmt w:val="lowerLetter"/>
+      <w:lvlText w:val="%8."/>
+      <w:lvlJc w:val="left"/>
+      <w:pPr>
+        <w:ind w:left="5760" w:hanging="360"/>
+      </w:pPr>
+    </w:lvl>
+    <w:lvl w:ilvl="8" w:tplc="0409001B" w:tentative="1">
+      <w:start w:val="1"/>
+      <w:numFmt w:val="lowerRoman"/>
+      <w:lvlText w:val="%9."/>
+      <w:lvlJc w:val="right"/>
+      <w:pPr>
+        <w:ind w:left="6480" w:hanging="180"/>
+      </w:pPr>
+    </w:lvl>
+  </w:abstractNum>
+  <w:abstractNum w:abstractNumId="4">
     <w:nsid w:val="6DDD7F36"/>
     <w:multiLevelType w:val="hybridMultilevel"/>
-    <w:tmpl w:val="0562D1CC"/>
+    <w:tmpl w:val="C6401D62"/>
     <w:lvl w:ilvl="0" w:tplc="04090001">
       <w:start w:val="1"/>
       <w:numFmt w:val="bullet"/>
@@ -10780,6 +11254,9 @@
     <w:abstractNumId w:val="0"/>
   </w:num>
   <w:num w:numId="4">
+    <w:abstractNumId w:val="4"/>
+  </w:num>
+  <w:num w:numId="5">
     <w:abstractNumId w:val="3"/>
   </w:num>
   <w:numIdMacAtCleanup w:val="4"/>
@@ -14762,7 +15239,7 @@
 </file>
 
 <file path=customXml/itemProps1.xml><?xml version="1.0" encoding="utf-8"?>
-<ds:datastoreItem xmlns:ds="http://schemas.openxmlformats.org/officeDocument/2006/customXml" ds:itemID="{B0C6E10D-6480-46F4-802C-46B1047AA1E2}">
+<ds:datastoreItem xmlns:ds="http://schemas.openxmlformats.org/officeDocument/2006/customXml" ds:itemID="{1B6671A5-767E-4A74-A33C-4376D9730D3E}">
   <ds:schemaRefs>
     <ds:schemaRef ds:uri="http://schemas.openxmlformats.org/officeDocument/2006/bibliography"/>
   </ds:schemaRefs>

</xml_diff>